<commit_message>
Modernize track-document UI/UX, improve modal and table, ensure notes/comments and rejection reasons display correctly, and fix backend notes fetching for both general and rejection notes.
Redesigned track-document.php for a glassmorphism header, modern controls, and responsive table.
Overhauled track-document.css for glass cards, filter chips, modern table, and modal styles.
Refactored track-document.js for enhanced filtering, sorting, pagination, and modal rendering.
Fixed documents.php backend to fetch both general notes and rejection reasons for student documents and details modal.
Ensured design consistency with existing CSS and views.
</commit_message>
<xml_diff>
--- a/assets/templates/SAF/SAF REQUEST.docx
+++ b/assets/templates/SAF/SAF REQUEST.docx
@@ -239,29 +239,7 @@
           <w:szCs w:val="24"/>
           <w:u w:val="single"/>
         </w:rPr>
-        <w:t>${</w:t>
-      </w:r>
-      <w:proofErr w:type="spellStart"/>
-      <w:r>
-        <w:rPr>
-          <w:b/>
-          <w:bCs/>
-          <w:sz w:val="24"/>
-          <w:szCs w:val="24"/>
-          <w:u w:val="single"/>
-        </w:rPr>
-        <w:t>departmentFull</w:t>
-      </w:r>
-      <w:proofErr w:type="spellEnd"/>
-      <w:r>
-        <w:rPr>
-          <w:b/>
-          <w:bCs/>
-          <w:sz w:val="24"/>
-          <w:szCs w:val="24"/>
-          <w:u w:val="single"/>
-        </w:rPr>
-        <w:t>}</w:t>
+        <w:t>${departmentFull}</w:t>
       </w:r>
     </w:p>
     <w:p>
@@ -373,7 +351,6 @@
         </w:rPr>
         <w:t>${</w:t>
       </w:r>
-      <w:proofErr w:type="spellStart"/>
       <w:r>
         <w:rPr>
           <w:b/>
@@ -412,18 +389,7 @@
           <w:szCs w:val="24"/>
           <w:u w:val="single"/>
         </w:rPr>
-        <w:t>ate</w:t>
-      </w:r>
-      <w:proofErr w:type="spellEnd"/>
-      <w:r>
-        <w:rPr>
-          <w:b/>
-          <w:bCs/>
-          <w:sz w:val="24"/>
-          <w:szCs w:val="24"/>
-          <w:u w:val="single"/>
-        </w:rPr>
-        <w:t>}</w:t>
+        <w:t>ate}</w:t>
       </w:r>
     </w:p>
     <w:p>
@@ -502,21 +468,7 @@
                                 <w:sz w:val="16"/>
                                 <w:szCs w:val="16"/>
                               </w:rPr>
-                              <w:t>${c</w:t>
-                            </w:r>
-                            <w:r>
-                              <w:rPr>
-                                <w:sz w:val="16"/>
-                                <w:szCs w:val="16"/>
-                              </w:rPr>
-                              <w:t>6</w:t>
-                            </w:r>
-                            <w:r>
-                              <w:rPr>
-                                <w:sz w:val="16"/>
-                                <w:szCs w:val="16"/>
-                              </w:rPr>
-                              <w:t>}</w:t>
+                              <w:t>${c6}</w:t>
                             </w:r>
                           </w:p>
                         </w:txbxContent>
@@ -639,21 +591,7 @@
                                 <w:sz w:val="16"/>
                                 <w:szCs w:val="16"/>
                               </w:rPr>
-                              <w:t>${c</w:t>
-                            </w:r>
-                            <w:r>
-                              <w:rPr>
-                                <w:sz w:val="16"/>
-                                <w:szCs w:val="16"/>
-                              </w:rPr>
-                              <w:t>5</w:t>
-                            </w:r>
-                            <w:r>
-                              <w:rPr>
-                                <w:sz w:val="16"/>
-                                <w:szCs w:val="16"/>
-                              </w:rPr>
-                              <w:t>}</w:t>
+                              <w:t>${c5}</w:t>
                             </w:r>
                           </w:p>
                         </w:txbxContent>
@@ -1088,21 +1026,7 @@
                                 <w:sz w:val="16"/>
                                 <w:szCs w:val="16"/>
                               </w:rPr>
-                              <w:t>${c</w:t>
-                            </w:r>
-                            <w:r>
-                              <w:rPr>
-                                <w:sz w:val="16"/>
-                                <w:szCs w:val="16"/>
-                              </w:rPr>
-                              <w:t>7</w:t>
-                            </w:r>
-                            <w:r>
-                              <w:rPr>
-                                <w:sz w:val="16"/>
-                                <w:szCs w:val="16"/>
-                              </w:rPr>
-                              <w:t>}</w:t>
+                              <w:t>${c7}</w:t>
                             </w:r>
                           </w:p>
                           <w:p>
@@ -1374,21 +1298,7 @@
                                 <w:sz w:val="16"/>
                                 <w:szCs w:val="16"/>
                               </w:rPr>
-                              <w:t>${c</w:t>
-                            </w:r>
-                            <w:r>
-                              <w:rPr>
-                                <w:sz w:val="16"/>
-                                <w:szCs w:val="16"/>
-                              </w:rPr>
-                              <w:t>4</w:t>
-                            </w:r>
-                            <w:r>
-                              <w:rPr>
-                                <w:sz w:val="16"/>
-                                <w:szCs w:val="16"/>
-                              </w:rPr>
-                              <w:t>}</w:t>
+                              <w:t>${c4}</w:t>
                             </w:r>
                           </w:p>
                         </w:txbxContent>
@@ -1637,29 +1547,7 @@
           <w:szCs w:val="24"/>
           <w:u w:val="single"/>
         </w:rPr>
-        <w:t>${</w:t>
-      </w:r>
-      <w:proofErr w:type="spellStart"/>
-      <w:r>
-        <w:rPr>
-          <w:b/>
-          <w:color w:val="000000"/>
-          <w:sz w:val="24"/>
-          <w:szCs w:val="24"/>
-          <w:u w:val="single"/>
-        </w:rPr>
-        <w:t>otherSpecify</w:t>
-      </w:r>
-      <w:proofErr w:type="spellEnd"/>
-      <w:r>
-        <w:rPr>
-          <w:b/>
-          <w:color w:val="000000"/>
-          <w:sz w:val="24"/>
-          <w:szCs w:val="24"/>
-          <w:u w:val="single"/>
-        </w:rPr>
-        <w:t>}</w:t>
+        <w:t>${otherSpecify}</w:t>
       </w:r>
     </w:p>
     <w:p>
@@ -1698,7 +1586,6 @@
         </w:rPr>
         <w:t>${</w:t>
       </w:r>
-      <w:proofErr w:type="spellStart"/>
       <w:r>
         <w:rPr>
           <w:b/>
@@ -1737,18 +1624,7 @@
           <w:szCs w:val="24"/>
           <w:u w:val="single"/>
         </w:rPr>
-        <w:t>ate</w:t>
-      </w:r>
-      <w:proofErr w:type="spellEnd"/>
-      <w:r>
-        <w:rPr>
-          <w:b/>
-          <w:bCs/>
-          <w:sz w:val="24"/>
-          <w:szCs w:val="24"/>
-          <w:u w:val="single"/>
-        </w:rPr>
-        <w:t>}</w:t>
+        <w:t>ate}</w:t>
       </w:r>
     </w:p>
     <w:tbl>
@@ -1960,27 +1836,7 @@
                 <w:sz w:val="24"/>
                 <w:szCs w:val="24"/>
               </w:rPr>
-              <w:t>${</w:t>
-            </w:r>
-            <w:proofErr w:type="spellStart"/>
-            <w:r>
-              <w:rPr>
-                <w:b/>
-                <w:color w:val="000000"/>
-                <w:sz w:val="24"/>
-                <w:szCs w:val="24"/>
-              </w:rPr>
-              <w:t>availSSC</w:t>
-            </w:r>
-            <w:proofErr w:type="spellEnd"/>
-            <w:r>
-              <w:rPr>
-                <w:b/>
-                <w:color w:val="000000"/>
-                <w:sz w:val="24"/>
-                <w:szCs w:val="24"/>
-              </w:rPr>
-              <w:t>}</w:t>
+              <w:t>${availSSC}</w:t>
             </w:r>
           </w:p>
         </w:tc>
@@ -2012,27 +1868,7 @@
                 <w:sz w:val="24"/>
                 <w:szCs w:val="24"/>
               </w:rPr>
-              <w:t>${</w:t>
-            </w:r>
-            <w:proofErr w:type="spellStart"/>
-            <w:r>
-              <w:rPr>
-                <w:b/>
-                <w:color w:val="000000"/>
-                <w:sz w:val="24"/>
-                <w:szCs w:val="24"/>
-              </w:rPr>
-              <w:t>reqSSC</w:t>
-            </w:r>
-            <w:proofErr w:type="spellEnd"/>
-            <w:r>
-              <w:rPr>
-                <w:b/>
-                <w:color w:val="000000"/>
-                <w:sz w:val="24"/>
-                <w:szCs w:val="24"/>
-              </w:rPr>
-              <w:t>}</w:t>
+              <w:t>${reqSSC}</w:t>
             </w:r>
           </w:p>
         </w:tc>
@@ -2064,27 +1900,7 @@
                 <w:sz w:val="24"/>
                 <w:szCs w:val="24"/>
               </w:rPr>
-              <w:t>${</w:t>
-            </w:r>
-            <w:proofErr w:type="spellStart"/>
-            <w:r>
-              <w:rPr>
-                <w:b/>
-                <w:color w:val="000000"/>
-                <w:sz w:val="24"/>
-                <w:szCs w:val="24"/>
-              </w:rPr>
-              <w:t>balSSC</w:t>
-            </w:r>
-            <w:proofErr w:type="spellEnd"/>
-            <w:r>
-              <w:rPr>
-                <w:b/>
-                <w:color w:val="000000"/>
-                <w:sz w:val="24"/>
-                <w:szCs w:val="24"/>
-              </w:rPr>
-              <w:t>}</w:t>
+              <w:t>${balSSC}</w:t>
             </w:r>
           </w:p>
         </w:tc>
@@ -2149,27 +1965,7 @@
                 <w:sz w:val="24"/>
                 <w:szCs w:val="24"/>
               </w:rPr>
-              <w:t>${</w:t>
-            </w:r>
-            <w:proofErr w:type="spellStart"/>
-            <w:r>
-              <w:rPr>
-                <w:b/>
-                <w:color w:val="000000"/>
-                <w:sz w:val="24"/>
-                <w:szCs w:val="24"/>
-              </w:rPr>
-              <w:t>availCSC</w:t>
-            </w:r>
-            <w:proofErr w:type="spellEnd"/>
-            <w:r>
-              <w:rPr>
-                <w:b/>
-                <w:color w:val="000000"/>
-                <w:sz w:val="24"/>
-                <w:szCs w:val="24"/>
-              </w:rPr>
-              <w:t>}</w:t>
+              <w:t>${availCSC}</w:t>
             </w:r>
           </w:p>
         </w:tc>
@@ -2201,27 +1997,7 @@
                 <w:sz w:val="24"/>
                 <w:szCs w:val="24"/>
               </w:rPr>
-              <w:t>${</w:t>
-            </w:r>
-            <w:proofErr w:type="spellStart"/>
-            <w:r>
-              <w:rPr>
-                <w:b/>
-                <w:color w:val="000000"/>
-                <w:sz w:val="24"/>
-                <w:szCs w:val="24"/>
-              </w:rPr>
-              <w:t>reqCSC</w:t>
-            </w:r>
-            <w:proofErr w:type="spellEnd"/>
-            <w:r>
-              <w:rPr>
-                <w:b/>
-                <w:color w:val="000000"/>
-                <w:sz w:val="24"/>
-                <w:szCs w:val="24"/>
-              </w:rPr>
-              <w:t>}</w:t>
+              <w:t>${reqCSC}</w:t>
             </w:r>
           </w:p>
         </w:tc>
@@ -2253,27 +2029,7 @@
                 <w:sz w:val="24"/>
                 <w:szCs w:val="24"/>
               </w:rPr>
-              <w:t>${</w:t>
-            </w:r>
-            <w:proofErr w:type="spellStart"/>
-            <w:r>
-              <w:rPr>
-                <w:b/>
-                <w:color w:val="000000"/>
-                <w:sz w:val="24"/>
-                <w:szCs w:val="24"/>
-              </w:rPr>
-              <w:t>balCSC</w:t>
-            </w:r>
-            <w:proofErr w:type="spellEnd"/>
-            <w:r>
-              <w:rPr>
-                <w:b/>
-                <w:color w:val="000000"/>
-                <w:sz w:val="24"/>
-                <w:szCs w:val="24"/>
-              </w:rPr>
-              <w:t>}</w:t>
+              <w:t>${balCSC}</w:t>
             </w:r>
           </w:p>
         </w:tc>
@@ -2338,27 +2094,7 @@
                 <w:sz w:val="24"/>
                 <w:szCs w:val="24"/>
               </w:rPr>
-              <w:t>${</w:t>
-            </w:r>
-            <w:proofErr w:type="spellStart"/>
-            <w:r>
-              <w:rPr>
-                <w:b/>
-                <w:color w:val="000000"/>
-                <w:sz w:val="24"/>
-                <w:szCs w:val="24"/>
-              </w:rPr>
-              <w:t>availCCA</w:t>
-            </w:r>
-            <w:proofErr w:type="spellEnd"/>
-            <w:r>
-              <w:rPr>
-                <w:b/>
-                <w:color w:val="000000"/>
-                <w:sz w:val="24"/>
-                <w:szCs w:val="24"/>
-              </w:rPr>
-              <w:t>}</w:t>
+              <w:t>${availCCA}</w:t>
             </w:r>
           </w:p>
         </w:tc>
@@ -2390,27 +2126,7 @@
                 <w:sz w:val="24"/>
                 <w:szCs w:val="24"/>
               </w:rPr>
-              <w:t>${</w:t>
-            </w:r>
-            <w:proofErr w:type="spellStart"/>
-            <w:r>
-              <w:rPr>
-                <w:b/>
-                <w:color w:val="000000"/>
-                <w:sz w:val="24"/>
-                <w:szCs w:val="24"/>
-              </w:rPr>
-              <w:t>reqCCA</w:t>
-            </w:r>
-            <w:proofErr w:type="spellEnd"/>
-            <w:r>
-              <w:rPr>
-                <w:b/>
-                <w:color w:val="000000"/>
-                <w:sz w:val="24"/>
-                <w:szCs w:val="24"/>
-              </w:rPr>
-              <w:t>}</w:t>
+              <w:t>${reqCCA}</w:t>
             </w:r>
           </w:p>
         </w:tc>
@@ -2442,27 +2158,7 @@
                 <w:sz w:val="24"/>
                 <w:szCs w:val="24"/>
               </w:rPr>
-              <w:t>${</w:t>
-            </w:r>
-            <w:proofErr w:type="spellStart"/>
-            <w:r>
-              <w:rPr>
-                <w:b/>
-                <w:color w:val="000000"/>
-                <w:sz w:val="24"/>
-                <w:szCs w:val="24"/>
-              </w:rPr>
-              <w:t>balCCA</w:t>
-            </w:r>
-            <w:proofErr w:type="spellEnd"/>
-            <w:r>
-              <w:rPr>
-                <w:b/>
-                <w:color w:val="000000"/>
-                <w:sz w:val="24"/>
-                <w:szCs w:val="24"/>
-              </w:rPr>
-              <w:t>}</w:t>
+              <w:t>${balCCA}</w:t>
             </w:r>
           </w:p>
         </w:tc>
@@ -2527,27 +2223,7 @@
                 <w:sz w:val="24"/>
                 <w:szCs w:val="24"/>
               </w:rPr>
-              <w:t>${</w:t>
-            </w:r>
-            <w:proofErr w:type="spellStart"/>
-            <w:r>
-              <w:rPr>
-                <w:b/>
-                <w:color w:val="000000"/>
-                <w:sz w:val="24"/>
-                <w:szCs w:val="24"/>
-              </w:rPr>
-              <w:t>availExemplar</w:t>
-            </w:r>
-            <w:proofErr w:type="spellEnd"/>
-            <w:r>
-              <w:rPr>
-                <w:b/>
-                <w:color w:val="000000"/>
-                <w:sz w:val="24"/>
-                <w:szCs w:val="24"/>
-              </w:rPr>
-              <w:t>}</w:t>
+              <w:t>${availExemplar}</w:t>
             </w:r>
           </w:p>
         </w:tc>
@@ -2579,27 +2255,7 @@
                 <w:sz w:val="24"/>
                 <w:szCs w:val="24"/>
               </w:rPr>
-              <w:t>${</w:t>
-            </w:r>
-            <w:proofErr w:type="spellStart"/>
-            <w:r>
-              <w:rPr>
-                <w:b/>
-                <w:color w:val="000000"/>
-                <w:sz w:val="24"/>
-                <w:szCs w:val="24"/>
-              </w:rPr>
-              <w:t>reqExemplar</w:t>
-            </w:r>
-            <w:proofErr w:type="spellEnd"/>
-            <w:r>
-              <w:rPr>
-                <w:b/>
-                <w:color w:val="000000"/>
-                <w:sz w:val="24"/>
-                <w:szCs w:val="24"/>
-              </w:rPr>
-              <w:t>}</w:t>
+              <w:t>${reqExemplar}</w:t>
             </w:r>
           </w:p>
         </w:tc>
@@ -2631,27 +2287,7 @@
                 <w:sz w:val="24"/>
                 <w:szCs w:val="24"/>
               </w:rPr>
-              <w:t>${</w:t>
-            </w:r>
-            <w:proofErr w:type="spellStart"/>
-            <w:r>
-              <w:rPr>
-                <w:b/>
-                <w:color w:val="000000"/>
-                <w:sz w:val="24"/>
-                <w:szCs w:val="24"/>
-              </w:rPr>
-              <w:t>balExemplar</w:t>
-            </w:r>
-            <w:proofErr w:type="spellEnd"/>
-            <w:r>
-              <w:rPr>
-                <w:b/>
-                <w:color w:val="000000"/>
-                <w:sz w:val="24"/>
-                <w:szCs w:val="24"/>
-              </w:rPr>
-              <w:t>}</w:t>
+              <w:t>${balExemplar}</w:t>
             </w:r>
           </w:p>
         </w:tc>
@@ -2716,27 +2352,7 @@
                 <w:sz w:val="24"/>
                 <w:szCs w:val="24"/>
               </w:rPr>
-              <w:t>${</w:t>
-            </w:r>
-            <w:proofErr w:type="spellStart"/>
-            <w:r>
-              <w:rPr>
-                <w:b/>
-                <w:color w:val="000000"/>
-                <w:sz w:val="24"/>
-                <w:szCs w:val="24"/>
-              </w:rPr>
-              <w:t>availOSA</w:t>
-            </w:r>
-            <w:proofErr w:type="spellEnd"/>
-            <w:r>
-              <w:rPr>
-                <w:b/>
-                <w:color w:val="000000"/>
-                <w:sz w:val="24"/>
-                <w:szCs w:val="24"/>
-              </w:rPr>
-              <w:t>}</w:t>
+              <w:t>${availOSA}</w:t>
             </w:r>
           </w:p>
         </w:tc>
@@ -2768,27 +2384,7 @@
                 <w:sz w:val="24"/>
                 <w:szCs w:val="24"/>
               </w:rPr>
-              <w:t>${</w:t>
-            </w:r>
-            <w:proofErr w:type="spellStart"/>
-            <w:r>
-              <w:rPr>
-                <w:b/>
-                <w:color w:val="000000"/>
-                <w:sz w:val="24"/>
-                <w:szCs w:val="24"/>
-              </w:rPr>
-              <w:t>reqOSA</w:t>
-            </w:r>
-            <w:proofErr w:type="spellEnd"/>
-            <w:r>
-              <w:rPr>
-                <w:b/>
-                <w:color w:val="000000"/>
-                <w:sz w:val="24"/>
-                <w:szCs w:val="24"/>
-              </w:rPr>
-              <w:t>}</w:t>
+              <w:t>${reqOSA}</w:t>
             </w:r>
           </w:p>
         </w:tc>
@@ -2820,27 +2416,7 @@
                 <w:sz w:val="24"/>
                 <w:szCs w:val="24"/>
               </w:rPr>
-              <w:t>${</w:t>
-            </w:r>
-            <w:proofErr w:type="spellStart"/>
-            <w:r>
-              <w:rPr>
-                <w:b/>
-                <w:color w:val="000000"/>
-                <w:sz w:val="24"/>
-                <w:szCs w:val="24"/>
-              </w:rPr>
-              <w:t>balOSA</w:t>
-            </w:r>
-            <w:proofErr w:type="spellEnd"/>
-            <w:r>
-              <w:rPr>
-                <w:b/>
-                <w:color w:val="000000"/>
-                <w:sz w:val="24"/>
-                <w:szCs w:val="24"/>
-              </w:rPr>
-              <w:t>}</w:t>
+              <w:t>${balOSA}</w:t>
             </w:r>
           </w:p>
         </w:tc>
@@ -2905,27 +2481,7 @@
                 <w:sz w:val="24"/>
                 <w:szCs w:val="24"/>
               </w:rPr>
-              <w:t>${</w:t>
-            </w:r>
-            <w:proofErr w:type="spellStart"/>
-            <w:r>
-              <w:rPr>
-                <w:b/>
-                <w:color w:val="000000"/>
-                <w:sz w:val="24"/>
-                <w:szCs w:val="24"/>
-              </w:rPr>
-              <w:t>availIDEV</w:t>
-            </w:r>
-            <w:proofErr w:type="spellEnd"/>
-            <w:r>
-              <w:rPr>
-                <w:b/>
-                <w:color w:val="000000"/>
-                <w:sz w:val="24"/>
-                <w:szCs w:val="24"/>
-              </w:rPr>
-              <w:t>}</w:t>
+              <w:t>${availIDEV}</w:t>
             </w:r>
           </w:p>
         </w:tc>
@@ -2957,27 +2513,7 @@
                 <w:sz w:val="24"/>
                 <w:szCs w:val="24"/>
               </w:rPr>
-              <w:t>${</w:t>
-            </w:r>
-            <w:proofErr w:type="spellStart"/>
-            <w:r>
-              <w:rPr>
-                <w:b/>
-                <w:color w:val="000000"/>
-                <w:sz w:val="24"/>
-                <w:szCs w:val="24"/>
-              </w:rPr>
-              <w:t>reqIDEV</w:t>
-            </w:r>
-            <w:proofErr w:type="spellEnd"/>
-            <w:r>
-              <w:rPr>
-                <w:b/>
-                <w:color w:val="000000"/>
-                <w:sz w:val="24"/>
-                <w:szCs w:val="24"/>
-              </w:rPr>
-              <w:t>}</w:t>
+              <w:t>${reqIDEV}</w:t>
             </w:r>
           </w:p>
         </w:tc>
@@ -3009,27 +2545,7 @@
                 <w:sz w:val="24"/>
                 <w:szCs w:val="24"/>
               </w:rPr>
-              <w:t>${</w:t>
-            </w:r>
-            <w:proofErr w:type="spellStart"/>
-            <w:r>
-              <w:rPr>
-                <w:b/>
-                <w:color w:val="000000"/>
-                <w:sz w:val="24"/>
-                <w:szCs w:val="24"/>
-              </w:rPr>
-              <w:t>balIDEV</w:t>
-            </w:r>
-            <w:proofErr w:type="spellEnd"/>
-            <w:r>
-              <w:rPr>
-                <w:b/>
-                <w:color w:val="000000"/>
-                <w:sz w:val="24"/>
-                <w:szCs w:val="24"/>
-              </w:rPr>
-              <w:t>}</w:t>
+              <w:t>${balIDEV}</w:t>
             </w:r>
           </w:p>
         </w:tc>
@@ -3075,29 +2591,7 @@
                 <w:szCs w:val="24"/>
                 <w:u w:val="single"/>
               </w:rPr>
-              <w:t>${</w:t>
-            </w:r>
-            <w:proofErr w:type="spellStart"/>
-            <w:r>
-              <w:rPr>
-                <w:i/>
-                <w:color w:val="000000"/>
-                <w:sz w:val="24"/>
-                <w:szCs w:val="24"/>
-                <w:u w:val="single"/>
-              </w:rPr>
-              <w:t>otherFundDesc</w:t>
-            </w:r>
-            <w:proofErr w:type="spellEnd"/>
-            <w:r>
-              <w:rPr>
-                <w:i/>
-                <w:color w:val="000000"/>
-                <w:sz w:val="24"/>
-                <w:szCs w:val="24"/>
-                <w:u w:val="single"/>
-              </w:rPr>
-              <w:t>}</w:t>
+              <w:t>${otherFundDesc}</w:t>
             </w:r>
           </w:p>
         </w:tc>
@@ -3129,27 +2623,7 @@
                 <w:sz w:val="24"/>
                 <w:szCs w:val="24"/>
               </w:rPr>
-              <w:t>${</w:t>
-            </w:r>
-            <w:proofErr w:type="spellStart"/>
-            <w:r>
-              <w:rPr>
-                <w:b/>
-                <w:color w:val="000000"/>
-                <w:sz w:val="24"/>
-                <w:szCs w:val="24"/>
-              </w:rPr>
-              <w:t>availOther</w:t>
-            </w:r>
-            <w:proofErr w:type="spellEnd"/>
-            <w:r>
-              <w:rPr>
-                <w:b/>
-                <w:color w:val="000000"/>
-                <w:sz w:val="24"/>
-                <w:szCs w:val="24"/>
-              </w:rPr>
-              <w:t>}</w:t>
+              <w:t>${availOther}</w:t>
             </w:r>
           </w:p>
         </w:tc>
@@ -3181,27 +2655,7 @@
                 <w:sz w:val="24"/>
                 <w:szCs w:val="24"/>
               </w:rPr>
-              <w:t>${</w:t>
-            </w:r>
-            <w:proofErr w:type="spellStart"/>
-            <w:r>
-              <w:rPr>
-                <w:b/>
-                <w:color w:val="000000"/>
-                <w:sz w:val="24"/>
-                <w:szCs w:val="24"/>
-              </w:rPr>
-              <w:t>reqOther</w:t>
-            </w:r>
-            <w:proofErr w:type="spellEnd"/>
-            <w:r>
-              <w:rPr>
-                <w:b/>
-                <w:color w:val="000000"/>
-                <w:sz w:val="24"/>
-                <w:szCs w:val="24"/>
-              </w:rPr>
-              <w:t>}</w:t>
+              <w:t>${reqOther}</w:t>
             </w:r>
           </w:p>
         </w:tc>
@@ -3233,27 +2687,7 @@
                 <w:sz w:val="24"/>
                 <w:szCs w:val="24"/>
               </w:rPr>
-              <w:t>${</w:t>
-            </w:r>
-            <w:proofErr w:type="spellStart"/>
-            <w:r>
-              <w:rPr>
-                <w:b/>
-                <w:color w:val="000000"/>
-                <w:sz w:val="24"/>
-                <w:szCs w:val="24"/>
-              </w:rPr>
-              <w:t>balOther</w:t>
-            </w:r>
-            <w:proofErr w:type="spellEnd"/>
-            <w:r>
-              <w:rPr>
-                <w:b/>
-                <w:color w:val="000000"/>
-                <w:sz w:val="24"/>
-                <w:szCs w:val="24"/>
-              </w:rPr>
-              <w:t>}</w:t>
+              <w:t>${balOther}</w:t>
             </w:r>
           </w:p>
         </w:tc>
@@ -3528,27 +2962,506 @@
                 <w:sz w:val="18"/>
                 <w:szCs w:val="18"/>
               </w:rPr>
-              <w:t>${</w:t>
-            </w:r>
-            <w:proofErr w:type="spellStart"/>
-            <w:r>
-              <w:rPr>
-                <w:b/>
+              <w:t>${reqByName}</w:t>
+            </w:r>
+          </w:p>
+          <w:p>
+            <w:pPr>
+              <w:pBdr>
+                <w:top w:val="nil"/>
+                <w:left w:val="nil"/>
+                <w:bottom w:val="nil"/>
+                <w:right w:val="nil"/>
+                <w:between w:val="nil"/>
+              </w:pBdr>
+              <w:rPr>
                 <w:sz w:val="18"/>
                 <w:szCs w:val="18"/>
               </w:rPr>
-              <w:t>reqByName</w:t>
-            </w:r>
-            <w:proofErr w:type="spellEnd"/>
-            <w:r>
-              <w:rPr>
-                <w:b/>
+            </w:pPr>
+            <w:r>
+              <w:rPr>
+                <w:i/>
                 <w:sz w:val="18"/>
                 <w:szCs w:val="18"/>
               </w:rPr>
-              <w:t>}</w:t>
-            </w:r>
-          </w:p>
+              <w:t>President</w:t>
+            </w:r>
+          </w:p>
+        </w:tc>
+        <w:tc>
+          <w:tcPr>
+            <w:tcW w:w="1353" w:type="dxa"/>
+          </w:tcPr>
+          <w:p>
+            <w:pPr>
+              <w:pBdr>
+                <w:top w:val="nil"/>
+                <w:left w:val="nil"/>
+                <w:bottom w:val="nil"/>
+                <w:right w:val="nil"/>
+                <w:between w:val="nil"/>
+              </w:pBdr>
+              <w:rPr>
+                <w:b/>
+                <w:color w:val="000000"/>
+              </w:rPr>
+            </w:pPr>
+          </w:p>
+          <w:p>
+            <w:pPr>
+              <w:pBdr>
+                <w:top w:val="nil"/>
+                <w:left w:val="nil"/>
+                <w:bottom w:val="nil"/>
+                <w:right w:val="nil"/>
+                <w:between w:val="nil"/>
+              </w:pBdr>
+              <w:rPr>
+                <w:b/>
+                <w:color w:val="000000"/>
+              </w:rPr>
+            </w:pPr>
+          </w:p>
+          <w:p>
+            <w:pPr>
+              <w:pBdr>
+                <w:top w:val="nil"/>
+                <w:left w:val="nil"/>
+                <w:bottom w:val="nil"/>
+                <w:right w:val="nil"/>
+                <w:between w:val="nil"/>
+              </w:pBdr>
+              <w:rPr>
+                <w:b/>
+                <w:color w:val="000000"/>
+              </w:rPr>
+            </w:pPr>
+          </w:p>
+          <w:p>
+            <w:pPr>
+              <w:pBdr>
+                <w:top w:val="nil"/>
+                <w:left w:val="nil"/>
+                <w:bottom w:val="nil"/>
+                <w:right w:val="nil"/>
+                <w:between w:val="nil"/>
+              </w:pBdr>
+              <w:rPr>
+                <w:b/>
+                <w:color w:val="000000"/>
+              </w:rPr>
+            </w:pPr>
+            <w:r>
+              <w:rPr>
+                <w:b/>
+                <w:color w:val="000000"/>
+              </w:rPr>
+              <w:t xml:space="preserve">${notedBy} </w:t>
+            </w:r>
+          </w:p>
+          <w:p>
+            <w:pPr>
+              <w:pBdr>
+                <w:top w:val="nil"/>
+                <w:left w:val="nil"/>
+                <w:bottom w:val="nil"/>
+                <w:right w:val="nil"/>
+                <w:between w:val="nil"/>
+              </w:pBdr>
+              <w:rPr>
+                <w:b/>
+                <w:color w:val="000000"/>
+              </w:rPr>
+            </w:pPr>
+            <w:r>
+              <w:rPr>
+                <w:b/>
+                <w:color w:val="000000"/>
+              </w:rPr>
+              <w:t>DEAN/HEAD</w:t>
+            </w:r>
+          </w:p>
+        </w:tc>
+        <w:tc>
+          <w:tcPr>
+            <w:tcW w:w="1257" w:type="dxa"/>
+          </w:tcPr>
+          <w:p>
+            <w:pPr>
+              <w:pBdr>
+                <w:top w:val="nil"/>
+                <w:left w:val="nil"/>
+                <w:bottom w:val="nil"/>
+                <w:right w:val="nil"/>
+                <w:between w:val="nil"/>
+              </w:pBdr>
+              <w:rPr>
+                <w:b/>
+                <w:color w:val="000000"/>
+              </w:rPr>
+            </w:pPr>
+          </w:p>
+          <w:p>
+            <w:pPr>
+              <w:pBdr>
+                <w:top w:val="nil"/>
+                <w:left w:val="nil"/>
+                <w:bottom w:val="nil"/>
+                <w:right w:val="nil"/>
+                <w:between w:val="nil"/>
+              </w:pBdr>
+              <w:rPr>
+                <w:b/>
+                <w:color w:val="000000"/>
+              </w:rPr>
+            </w:pPr>
+          </w:p>
+          <w:p>
+            <w:pPr>
+              <w:pBdr>
+                <w:top w:val="nil"/>
+                <w:left w:val="nil"/>
+                <w:bottom w:val="nil"/>
+                <w:right w:val="nil"/>
+                <w:between w:val="nil"/>
+              </w:pBdr>
+              <w:rPr>
+                <w:b/>
+                <w:color w:val="000000"/>
+              </w:rPr>
+            </w:pPr>
+          </w:p>
+          <w:p>
+            <w:pPr>
+              <w:pBdr>
+                <w:top w:val="nil"/>
+                <w:left w:val="nil"/>
+                <w:bottom w:val="nil"/>
+                <w:right w:val="nil"/>
+                <w:between w:val="nil"/>
+              </w:pBdr>
+              <w:rPr>
+                <w:b/>
+                <w:color w:val="000000"/>
+              </w:rPr>
+            </w:pPr>
+            <w:r>
+              <w:rPr>
+                <w:b/>
+                <w:color w:val="000000"/>
+              </w:rPr>
+              <w:t>${recBy}</w:t>
+            </w:r>
+          </w:p>
+          <w:p>
+            <w:pPr>
+              <w:pBdr>
+                <w:top w:val="nil"/>
+                <w:left w:val="nil"/>
+                <w:bottom w:val="nil"/>
+                <w:right w:val="nil"/>
+                <w:between w:val="nil"/>
+              </w:pBdr>
+              <w:rPr>
+                <w:b/>
+                <w:color w:val="000000"/>
+              </w:rPr>
+            </w:pPr>
+            <w:r>
+              <w:rPr>
+                <w:b/>
+                <w:color w:val="000000"/>
+              </w:rPr>
+              <w:t>Head, OSA</w:t>
+            </w:r>
+          </w:p>
+        </w:tc>
+        <w:tc>
+          <w:tcPr>
+            <w:tcW w:w="2160" w:type="dxa"/>
+          </w:tcPr>
+          <w:p>
+            <w:pPr>
+              <w:pBdr>
+                <w:top w:val="nil"/>
+                <w:left w:val="nil"/>
+                <w:bottom w:val="nil"/>
+                <w:right w:val="nil"/>
+                <w:between w:val="nil"/>
+              </w:pBdr>
+              <w:rPr>
+                <w:b/>
+                <w:color w:val="000000"/>
+              </w:rPr>
+            </w:pPr>
+          </w:p>
+          <w:p>
+            <w:pPr>
+              <w:pBdr>
+                <w:top w:val="nil"/>
+                <w:left w:val="nil"/>
+                <w:bottom w:val="nil"/>
+                <w:right w:val="nil"/>
+                <w:between w:val="nil"/>
+              </w:pBdr>
+              <w:rPr>
+                <w:b/>
+                <w:color w:val="000000"/>
+              </w:rPr>
+            </w:pPr>
+          </w:p>
+          <w:p>
+            <w:pPr>
+              <w:pBdr>
+                <w:top w:val="nil"/>
+                <w:left w:val="nil"/>
+                <w:bottom w:val="nil"/>
+                <w:right w:val="nil"/>
+                <w:between w:val="nil"/>
+              </w:pBdr>
+              <w:rPr>
+                <w:b/>
+                <w:color w:val="000000"/>
+              </w:rPr>
+            </w:pPr>
+          </w:p>
+          <w:p>
+            <w:pPr>
+              <w:pBdr>
+                <w:top w:val="nil"/>
+                <w:left w:val="nil"/>
+                <w:bottom w:val="nil"/>
+                <w:right w:val="nil"/>
+                <w:between w:val="nil"/>
+              </w:pBdr>
+              <w:rPr>
+                <w:b/>
+                <w:color w:val="000000"/>
+              </w:rPr>
+            </w:pPr>
+            <w:r>
+              <w:rPr>
+                <w:b/>
+                <w:color w:val="000000"/>
+              </w:rPr>
+              <w:t xml:space="preserve">${appBy} </w:t>
+            </w:r>
+          </w:p>
+          <w:p>
+            <w:pPr>
+              <w:pBdr>
+                <w:top w:val="nil"/>
+                <w:left w:val="nil"/>
+                <w:bottom w:val="nil"/>
+                <w:right w:val="nil"/>
+                <w:between w:val="nil"/>
+              </w:pBdr>
+              <w:rPr>
+                <w:b/>
+                <w:color w:val="000000"/>
+              </w:rPr>
+            </w:pPr>
+            <w:r>
+              <w:rPr>
+                <w:b/>
+                <w:color w:val="000000"/>
+              </w:rPr>
+              <w:t>VP-Academic Affairs</w:t>
+            </w:r>
+          </w:p>
+        </w:tc>
+        <w:tc>
+          <w:tcPr>
+            <w:tcW w:w="2520" w:type="dxa"/>
+          </w:tcPr>
+          <w:p>
+            <w:pPr>
+              <w:pBdr>
+                <w:top w:val="nil"/>
+                <w:left w:val="nil"/>
+                <w:bottom w:val="nil"/>
+                <w:right w:val="nil"/>
+                <w:between w:val="nil"/>
+              </w:pBdr>
+              <w:rPr>
+                <w:b/>
+                <w:color w:val="000000"/>
+              </w:rPr>
+            </w:pPr>
+          </w:p>
+          <w:p>
+            <w:pPr>
+              <w:pBdr>
+                <w:top w:val="nil"/>
+                <w:left w:val="nil"/>
+                <w:bottom w:val="nil"/>
+                <w:right w:val="nil"/>
+                <w:between w:val="nil"/>
+              </w:pBdr>
+              <w:rPr>
+                <w:b/>
+                <w:color w:val="000000"/>
+              </w:rPr>
+            </w:pPr>
+          </w:p>
+          <w:p>
+            <w:pPr>
+              <w:pBdr>
+                <w:top w:val="nil"/>
+                <w:left w:val="nil"/>
+                <w:bottom w:val="nil"/>
+                <w:right w:val="nil"/>
+                <w:between w:val="nil"/>
+              </w:pBdr>
+              <w:rPr>
+                <w:b/>
+                <w:color w:val="000000"/>
+              </w:rPr>
+            </w:pPr>
+          </w:p>
+          <w:p>
+            <w:pPr>
+              <w:pBdr>
+                <w:top w:val="nil"/>
+                <w:left w:val="nil"/>
+                <w:bottom w:val="nil"/>
+                <w:right w:val="nil"/>
+                <w:between w:val="nil"/>
+              </w:pBdr>
+              <w:rPr>
+                <w:b/>
+                <w:color w:val="000000"/>
+              </w:rPr>
+            </w:pPr>
+            <w:r>
+              <w:rPr>
+                <w:b/>
+                <w:color w:val="000000"/>
+              </w:rPr>
+              <w:t>${relBy}</w:t>
+            </w:r>
+          </w:p>
+          <w:p>
+            <w:pPr>
+              <w:pBdr>
+                <w:top w:val="nil"/>
+                <w:left w:val="nil"/>
+                <w:bottom w:val="nil"/>
+                <w:right w:val="nil"/>
+                <w:between w:val="nil"/>
+              </w:pBdr>
+              <w:rPr>
+                <w:b/>
+                <w:color w:val="000000"/>
+              </w:rPr>
+            </w:pPr>
+            <w:r>
+              <w:rPr>
+                <w:b/>
+                <w:color w:val="000000"/>
+              </w:rPr>
+              <w:t>Executive Vice President</w:t>
+            </w:r>
+          </w:p>
+        </w:tc>
+        <w:tc>
+          <w:tcPr>
+            <w:tcW w:w="2160" w:type="dxa"/>
+          </w:tcPr>
+          <w:p>
+            <w:pPr>
+              <w:pBdr>
+                <w:top w:val="nil"/>
+                <w:left w:val="nil"/>
+                <w:bottom w:val="nil"/>
+                <w:right w:val="nil"/>
+                <w:between w:val="nil"/>
+              </w:pBdr>
+              <w:rPr>
+                <w:b/>
+                <w:color w:val="000000"/>
+              </w:rPr>
+            </w:pPr>
+          </w:p>
+          <w:p>
+            <w:pPr>
+              <w:pBdr>
+                <w:top w:val="nil"/>
+                <w:left w:val="nil"/>
+                <w:bottom w:val="nil"/>
+                <w:right w:val="nil"/>
+                <w:between w:val="nil"/>
+              </w:pBdr>
+              <w:rPr>
+                <w:b/>
+                <w:color w:val="000000"/>
+              </w:rPr>
+            </w:pPr>
+          </w:p>
+          <w:p>
+            <w:pPr>
+              <w:pBdr>
+                <w:top w:val="nil"/>
+                <w:left w:val="nil"/>
+                <w:bottom w:val="nil"/>
+                <w:right w:val="nil"/>
+                <w:between w:val="nil"/>
+              </w:pBdr>
+              <w:rPr>
+                <w:b/>
+                <w:color w:val="000000"/>
+              </w:rPr>
+            </w:pPr>
+          </w:p>
+          <w:p>
+            <w:pPr>
+              <w:pBdr>
+                <w:top w:val="nil"/>
+                <w:left w:val="nil"/>
+                <w:bottom w:val="nil"/>
+                <w:right w:val="nil"/>
+                <w:between w:val="nil"/>
+              </w:pBdr>
+              <w:rPr>
+                <w:b/>
+                <w:color w:val="000000"/>
+              </w:rPr>
+            </w:pPr>
+          </w:p>
+          <w:p>
+            <w:pPr>
+              <w:pBdr>
+                <w:top w:val="nil"/>
+                <w:left w:val="nil"/>
+                <w:bottom w:val="nil"/>
+                <w:right w:val="nil"/>
+                <w:between w:val="nil"/>
+              </w:pBdr>
+              <w:rPr>
+                <w:b/>
+                <w:color w:val="000000"/>
+                <w:sz w:val="21"/>
+                <w:szCs w:val="21"/>
+              </w:rPr>
+            </w:pPr>
+            <w:r>
+              <w:rPr>
+                <w:b/>
+                <w:color w:val="000000"/>
+                <w:sz w:val="21"/>
+                <w:szCs w:val="21"/>
+              </w:rPr>
+              <w:t>Accounting Personnel</w:t>
+            </w:r>
+          </w:p>
+        </w:tc>
+      </w:tr>
+      <w:tr>
+        <w:tc>
+          <w:tcPr>
+            <w:tcW w:w="2250" w:type="dxa"/>
+          </w:tcPr>
           <w:p>
             <w:pPr>
               <w:pBdr>
@@ -3566,602 +3479,18 @@
             <w:r>
               <w:rPr>
                 <w:i/>
+                <w:color w:val="000000"/>
                 <w:sz w:val="18"/>
                 <w:szCs w:val="18"/>
               </w:rPr>
-              <w:t xml:space="preserve">President, </w:t>
+              <w:t xml:space="preserve">Date: </w:t>
             </w:r>
             <w:r>
               <w:rPr>
                 <w:sz w:val="18"/>
                 <w:szCs w:val="18"/>
               </w:rPr>
-              <w:t>SSC</w:t>
-            </w:r>
-          </w:p>
-        </w:tc>
-        <w:tc>
-          <w:tcPr>
-            <w:tcW w:w="1353" w:type="dxa"/>
-          </w:tcPr>
-          <w:p>
-            <w:pPr>
-              <w:pBdr>
-                <w:top w:val="nil"/>
-                <w:left w:val="nil"/>
-                <w:bottom w:val="nil"/>
-                <w:right w:val="nil"/>
-                <w:between w:val="nil"/>
-              </w:pBdr>
-              <w:rPr>
-                <w:b/>
-                <w:color w:val="000000"/>
-              </w:rPr>
-            </w:pPr>
-          </w:p>
-          <w:p>
-            <w:pPr>
-              <w:pBdr>
-                <w:top w:val="nil"/>
-                <w:left w:val="nil"/>
-                <w:bottom w:val="nil"/>
-                <w:right w:val="nil"/>
-                <w:between w:val="nil"/>
-              </w:pBdr>
-              <w:rPr>
-                <w:b/>
-                <w:color w:val="000000"/>
-              </w:rPr>
-            </w:pPr>
-          </w:p>
-          <w:p>
-            <w:pPr>
-              <w:pBdr>
-                <w:top w:val="nil"/>
-                <w:left w:val="nil"/>
-                <w:bottom w:val="nil"/>
-                <w:right w:val="nil"/>
-                <w:between w:val="nil"/>
-              </w:pBdr>
-              <w:rPr>
-                <w:b/>
-                <w:color w:val="000000"/>
-              </w:rPr>
-            </w:pPr>
-          </w:p>
-          <w:p>
-            <w:pPr>
-              <w:pBdr>
-                <w:top w:val="nil"/>
-                <w:left w:val="nil"/>
-                <w:bottom w:val="nil"/>
-                <w:right w:val="nil"/>
-                <w:between w:val="nil"/>
-              </w:pBdr>
-              <w:rPr>
-                <w:b/>
-                <w:color w:val="000000"/>
-              </w:rPr>
-            </w:pPr>
-            <w:r>
-              <w:rPr>
-                <w:b/>
-                <w:color w:val="000000"/>
-              </w:rPr>
-              <w:t>${</w:t>
-            </w:r>
-            <w:proofErr w:type="spellStart"/>
-            <w:r>
-              <w:rPr>
-                <w:b/>
-                <w:color w:val="000000"/>
-              </w:rPr>
-              <w:t>notedBy</w:t>
-            </w:r>
-            <w:proofErr w:type="spellEnd"/>
-            <w:r>
-              <w:rPr>
-                <w:b/>
-                <w:color w:val="000000"/>
-              </w:rPr>
-              <w:t xml:space="preserve">} </w:t>
-            </w:r>
-          </w:p>
-          <w:p>
-            <w:pPr>
-              <w:pBdr>
-                <w:top w:val="nil"/>
-                <w:left w:val="nil"/>
-                <w:bottom w:val="nil"/>
-                <w:right w:val="nil"/>
-                <w:between w:val="nil"/>
-              </w:pBdr>
-              <w:rPr>
-                <w:b/>
-                <w:color w:val="000000"/>
-              </w:rPr>
-            </w:pPr>
-            <w:r>
-              <w:rPr>
-                <w:b/>
-                <w:color w:val="000000"/>
-              </w:rPr>
-              <w:t>DEAN/HEAD</w:t>
-            </w:r>
-          </w:p>
-        </w:tc>
-        <w:tc>
-          <w:tcPr>
-            <w:tcW w:w="1257" w:type="dxa"/>
-          </w:tcPr>
-          <w:p>
-            <w:pPr>
-              <w:pBdr>
-                <w:top w:val="nil"/>
-                <w:left w:val="nil"/>
-                <w:bottom w:val="nil"/>
-                <w:right w:val="nil"/>
-                <w:between w:val="nil"/>
-              </w:pBdr>
-              <w:rPr>
-                <w:b/>
-                <w:color w:val="000000"/>
-              </w:rPr>
-            </w:pPr>
-          </w:p>
-          <w:p>
-            <w:pPr>
-              <w:pBdr>
-                <w:top w:val="nil"/>
-                <w:left w:val="nil"/>
-                <w:bottom w:val="nil"/>
-                <w:right w:val="nil"/>
-                <w:between w:val="nil"/>
-              </w:pBdr>
-              <w:rPr>
-                <w:b/>
-                <w:color w:val="000000"/>
-              </w:rPr>
-            </w:pPr>
-          </w:p>
-          <w:p>
-            <w:pPr>
-              <w:pBdr>
-                <w:top w:val="nil"/>
-                <w:left w:val="nil"/>
-                <w:bottom w:val="nil"/>
-                <w:right w:val="nil"/>
-                <w:between w:val="nil"/>
-              </w:pBdr>
-              <w:rPr>
-                <w:b/>
-                <w:color w:val="000000"/>
-              </w:rPr>
-            </w:pPr>
-          </w:p>
-          <w:p>
-            <w:pPr>
-              <w:pBdr>
-                <w:top w:val="nil"/>
-                <w:left w:val="nil"/>
-                <w:bottom w:val="nil"/>
-                <w:right w:val="nil"/>
-                <w:between w:val="nil"/>
-              </w:pBdr>
-              <w:rPr>
-                <w:b/>
-                <w:color w:val="000000"/>
-              </w:rPr>
-            </w:pPr>
-            <w:r>
-              <w:rPr>
-                <w:b/>
-                <w:color w:val="000000"/>
-              </w:rPr>
-              <w:t>${</w:t>
-            </w:r>
-            <w:proofErr w:type="spellStart"/>
-            <w:r>
-              <w:rPr>
-                <w:b/>
-                <w:color w:val="000000"/>
-              </w:rPr>
-              <w:t>recBy</w:t>
-            </w:r>
-            <w:proofErr w:type="spellEnd"/>
-            <w:r>
-              <w:rPr>
-                <w:b/>
-                <w:color w:val="000000"/>
-              </w:rPr>
-              <w:t>}</w:t>
-            </w:r>
-          </w:p>
-          <w:p>
-            <w:pPr>
-              <w:pBdr>
-                <w:top w:val="nil"/>
-                <w:left w:val="nil"/>
-                <w:bottom w:val="nil"/>
-                <w:right w:val="nil"/>
-                <w:between w:val="nil"/>
-              </w:pBdr>
-              <w:rPr>
-                <w:b/>
-                <w:color w:val="000000"/>
-              </w:rPr>
-            </w:pPr>
-            <w:r>
-              <w:rPr>
-                <w:b/>
-                <w:color w:val="000000"/>
-              </w:rPr>
-              <w:t>Head, OSA</w:t>
-            </w:r>
-          </w:p>
-        </w:tc>
-        <w:tc>
-          <w:tcPr>
-            <w:tcW w:w="2160" w:type="dxa"/>
-          </w:tcPr>
-          <w:p>
-            <w:pPr>
-              <w:pBdr>
-                <w:top w:val="nil"/>
-                <w:left w:val="nil"/>
-                <w:bottom w:val="nil"/>
-                <w:right w:val="nil"/>
-                <w:between w:val="nil"/>
-              </w:pBdr>
-              <w:rPr>
-                <w:b/>
-                <w:color w:val="000000"/>
-              </w:rPr>
-            </w:pPr>
-          </w:p>
-          <w:p>
-            <w:pPr>
-              <w:pBdr>
-                <w:top w:val="nil"/>
-                <w:left w:val="nil"/>
-                <w:bottom w:val="nil"/>
-                <w:right w:val="nil"/>
-                <w:between w:val="nil"/>
-              </w:pBdr>
-              <w:rPr>
-                <w:b/>
-                <w:color w:val="000000"/>
-              </w:rPr>
-            </w:pPr>
-          </w:p>
-          <w:p>
-            <w:pPr>
-              <w:pBdr>
-                <w:top w:val="nil"/>
-                <w:left w:val="nil"/>
-                <w:bottom w:val="nil"/>
-                <w:right w:val="nil"/>
-                <w:between w:val="nil"/>
-              </w:pBdr>
-              <w:rPr>
-                <w:b/>
-                <w:color w:val="000000"/>
-              </w:rPr>
-            </w:pPr>
-          </w:p>
-          <w:p>
-            <w:pPr>
-              <w:pBdr>
-                <w:top w:val="nil"/>
-                <w:left w:val="nil"/>
-                <w:bottom w:val="nil"/>
-                <w:right w:val="nil"/>
-                <w:between w:val="nil"/>
-              </w:pBdr>
-              <w:rPr>
-                <w:b/>
-                <w:color w:val="000000"/>
-              </w:rPr>
-            </w:pPr>
-            <w:r>
-              <w:rPr>
-                <w:b/>
-                <w:color w:val="000000"/>
-              </w:rPr>
-              <w:t>${</w:t>
-            </w:r>
-            <w:proofErr w:type="spellStart"/>
-            <w:r>
-              <w:rPr>
-                <w:b/>
-                <w:color w:val="000000"/>
-              </w:rPr>
-              <w:t>appBy</w:t>
-            </w:r>
-            <w:proofErr w:type="spellEnd"/>
-            <w:r>
-              <w:rPr>
-                <w:b/>
-                <w:color w:val="000000"/>
-              </w:rPr>
-              <w:t xml:space="preserve">} </w:t>
-            </w:r>
-          </w:p>
-          <w:p>
-            <w:pPr>
-              <w:pBdr>
-                <w:top w:val="nil"/>
-                <w:left w:val="nil"/>
-                <w:bottom w:val="nil"/>
-                <w:right w:val="nil"/>
-                <w:between w:val="nil"/>
-              </w:pBdr>
-              <w:rPr>
-                <w:b/>
-                <w:color w:val="000000"/>
-              </w:rPr>
-            </w:pPr>
-            <w:r>
-              <w:rPr>
-                <w:b/>
-                <w:color w:val="000000"/>
-              </w:rPr>
-              <w:t>VP-Academic Affairs</w:t>
-            </w:r>
-          </w:p>
-        </w:tc>
-        <w:tc>
-          <w:tcPr>
-            <w:tcW w:w="2520" w:type="dxa"/>
-          </w:tcPr>
-          <w:p>
-            <w:pPr>
-              <w:pBdr>
-                <w:top w:val="nil"/>
-                <w:left w:val="nil"/>
-                <w:bottom w:val="nil"/>
-                <w:right w:val="nil"/>
-                <w:between w:val="nil"/>
-              </w:pBdr>
-              <w:rPr>
-                <w:b/>
-                <w:color w:val="000000"/>
-              </w:rPr>
-            </w:pPr>
-          </w:p>
-          <w:p>
-            <w:pPr>
-              <w:pBdr>
-                <w:top w:val="nil"/>
-                <w:left w:val="nil"/>
-                <w:bottom w:val="nil"/>
-                <w:right w:val="nil"/>
-                <w:between w:val="nil"/>
-              </w:pBdr>
-              <w:rPr>
-                <w:b/>
-                <w:color w:val="000000"/>
-              </w:rPr>
-            </w:pPr>
-          </w:p>
-          <w:p>
-            <w:pPr>
-              <w:pBdr>
-                <w:top w:val="nil"/>
-                <w:left w:val="nil"/>
-                <w:bottom w:val="nil"/>
-                <w:right w:val="nil"/>
-                <w:between w:val="nil"/>
-              </w:pBdr>
-              <w:rPr>
-                <w:b/>
-                <w:color w:val="000000"/>
-              </w:rPr>
-            </w:pPr>
-          </w:p>
-          <w:p>
-            <w:pPr>
-              <w:pBdr>
-                <w:top w:val="nil"/>
-                <w:left w:val="nil"/>
-                <w:bottom w:val="nil"/>
-                <w:right w:val="nil"/>
-                <w:between w:val="nil"/>
-              </w:pBdr>
-              <w:rPr>
-                <w:b/>
-                <w:color w:val="000000"/>
-              </w:rPr>
-            </w:pPr>
-            <w:r>
-              <w:rPr>
-                <w:b/>
-                <w:color w:val="000000"/>
-              </w:rPr>
-              <w:t>${</w:t>
-            </w:r>
-            <w:proofErr w:type="spellStart"/>
-            <w:r>
-              <w:rPr>
-                <w:b/>
-                <w:color w:val="000000"/>
-              </w:rPr>
-              <w:t>relBy</w:t>
-            </w:r>
-            <w:proofErr w:type="spellEnd"/>
-            <w:r>
-              <w:rPr>
-                <w:b/>
-                <w:color w:val="000000"/>
-              </w:rPr>
-              <w:t>}</w:t>
-            </w:r>
-          </w:p>
-          <w:p>
-            <w:pPr>
-              <w:pBdr>
-                <w:top w:val="nil"/>
-                <w:left w:val="nil"/>
-                <w:bottom w:val="nil"/>
-                <w:right w:val="nil"/>
-                <w:between w:val="nil"/>
-              </w:pBdr>
-              <w:rPr>
-                <w:b/>
-                <w:color w:val="000000"/>
-              </w:rPr>
-            </w:pPr>
-            <w:r>
-              <w:rPr>
-                <w:b/>
-                <w:color w:val="000000"/>
-              </w:rPr>
-              <w:t>Executive Vice President</w:t>
-            </w:r>
-          </w:p>
-        </w:tc>
-        <w:tc>
-          <w:tcPr>
-            <w:tcW w:w="2160" w:type="dxa"/>
-          </w:tcPr>
-          <w:p>
-            <w:pPr>
-              <w:pBdr>
-                <w:top w:val="nil"/>
-                <w:left w:val="nil"/>
-                <w:bottom w:val="nil"/>
-                <w:right w:val="nil"/>
-                <w:between w:val="nil"/>
-              </w:pBdr>
-              <w:rPr>
-                <w:b/>
-                <w:color w:val="000000"/>
-              </w:rPr>
-            </w:pPr>
-          </w:p>
-          <w:p>
-            <w:pPr>
-              <w:pBdr>
-                <w:top w:val="nil"/>
-                <w:left w:val="nil"/>
-                <w:bottom w:val="nil"/>
-                <w:right w:val="nil"/>
-                <w:between w:val="nil"/>
-              </w:pBdr>
-              <w:rPr>
-                <w:b/>
-                <w:color w:val="000000"/>
-              </w:rPr>
-            </w:pPr>
-          </w:p>
-          <w:p>
-            <w:pPr>
-              <w:pBdr>
-                <w:top w:val="nil"/>
-                <w:left w:val="nil"/>
-                <w:bottom w:val="nil"/>
-                <w:right w:val="nil"/>
-                <w:between w:val="nil"/>
-              </w:pBdr>
-              <w:rPr>
-                <w:b/>
-                <w:color w:val="000000"/>
-              </w:rPr>
-            </w:pPr>
-          </w:p>
-          <w:p>
-            <w:pPr>
-              <w:pBdr>
-                <w:top w:val="nil"/>
-                <w:left w:val="nil"/>
-                <w:bottom w:val="nil"/>
-                <w:right w:val="nil"/>
-                <w:between w:val="nil"/>
-              </w:pBdr>
-              <w:rPr>
-                <w:b/>
-                <w:color w:val="000000"/>
-              </w:rPr>
-            </w:pPr>
-          </w:p>
-          <w:p>
-            <w:pPr>
-              <w:pBdr>
-                <w:top w:val="nil"/>
-                <w:left w:val="nil"/>
-                <w:bottom w:val="nil"/>
-                <w:right w:val="nil"/>
-                <w:between w:val="nil"/>
-              </w:pBdr>
-              <w:rPr>
-                <w:b/>
-                <w:color w:val="000000"/>
-                <w:sz w:val="21"/>
-                <w:szCs w:val="21"/>
-              </w:rPr>
-            </w:pPr>
-            <w:r>
-              <w:rPr>
-                <w:b/>
-                <w:color w:val="000000"/>
-                <w:sz w:val="21"/>
-                <w:szCs w:val="21"/>
-              </w:rPr>
-              <w:t>Accounting Personnel</w:t>
-            </w:r>
-          </w:p>
-        </w:tc>
-      </w:tr>
-      <w:tr>
-        <w:tc>
-          <w:tcPr>
-            <w:tcW w:w="2250" w:type="dxa"/>
-          </w:tcPr>
-          <w:p>
-            <w:pPr>
-              <w:pBdr>
-                <w:top w:val="nil"/>
-                <w:left w:val="nil"/>
-                <w:bottom w:val="nil"/>
-                <w:right w:val="nil"/>
-                <w:between w:val="nil"/>
-              </w:pBdr>
-              <w:rPr>
-                <w:sz w:val="18"/>
-                <w:szCs w:val="18"/>
-              </w:rPr>
-            </w:pPr>
-            <w:r>
-              <w:rPr>
-                <w:i/>
-                <w:color w:val="000000"/>
-                <w:sz w:val="18"/>
-                <w:szCs w:val="18"/>
-              </w:rPr>
-              <w:t xml:space="preserve">Date: </w:t>
-            </w:r>
-            <w:r>
-              <w:rPr>
-                <w:sz w:val="18"/>
-                <w:szCs w:val="18"/>
-              </w:rPr>
-              <w:t>${</w:t>
-            </w:r>
-            <w:proofErr w:type="spellStart"/>
-            <w:r>
-              <w:rPr>
-                <w:sz w:val="18"/>
-                <w:szCs w:val="18"/>
-              </w:rPr>
-              <w:t>reqDate</w:t>
-            </w:r>
-            <w:proofErr w:type="spellEnd"/>
-            <w:r>
-              <w:rPr>
-                <w:sz w:val="18"/>
-                <w:szCs w:val="18"/>
-              </w:rPr>
-              <w:t>}</w:t>
+              <w:t>${reqDate}</w:t>
             </w:r>
           </w:p>
         </w:tc>
@@ -4211,9 +3540,8 @@
                 <w:sz w:val="18"/>
                 <w:szCs w:val="18"/>
               </w:rPr>
-              <w:t>${</w:t>
-            </w:r>
-            <w:proofErr w:type="spellStart"/>
+              <w:t>${note</w:t>
+            </w:r>
             <w:r>
               <w:rPr>
                 <w:i/>
@@ -4221,7 +3549,7 @@
                 <w:sz w:val="18"/>
                 <w:szCs w:val="18"/>
               </w:rPr>
-              <w:t>note</w:t>
+              <w:t>d</w:t>
             </w:r>
             <w:r>
               <w:rPr>
@@ -4230,18 +3558,30 @@
                 <w:sz w:val="18"/>
                 <w:szCs w:val="18"/>
               </w:rPr>
-              <w:t>d</w:t>
-            </w:r>
-            <w:r>
+              <w:t>Date}</w:t>
+            </w:r>
+          </w:p>
+        </w:tc>
+        <w:tc>
+          <w:tcPr>
+            <w:tcW w:w="1257" w:type="dxa"/>
+          </w:tcPr>
+          <w:p>
+            <w:pPr>
+              <w:pBdr>
+                <w:top w:val="nil"/>
+                <w:left w:val="nil"/>
+                <w:bottom w:val="nil"/>
+                <w:right w:val="nil"/>
+                <w:between w:val="nil"/>
+              </w:pBdr>
               <w:rPr>
                 <w:i/>
                 <w:color w:val="000000"/>
                 <w:sz w:val="18"/>
                 <w:szCs w:val="18"/>
               </w:rPr>
-              <w:t>Date</w:t>
-            </w:r>
-            <w:proofErr w:type="spellEnd"/>
+            </w:pPr>
             <w:r>
               <w:rPr>
                 <w:i/>
@@ -4249,76 +3589,16 @@
                 <w:sz w:val="18"/>
                 <w:szCs w:val="18"/>
               </w:rPr>
-              <w:t>}</w:t>
-            </w:r>
-          </w:p>
-        </w:tc>
-        <w:tc>
-          <w:tcPr>
-            <w:tcW w:w="1257" w:type="dxa"/>
-          </w:tcPr>
-          <w:p>
-            <w:pPr>
-              <w:pBdr>
-                <w:top w:val="nil"/>
-                <w:left w:val="nil"/>
-                <w:bottom w:val="nil"/>
-                <w:right w:val="nil"/>
-                <w:between w:val="nil"/>
-              </w:pBdr>
+              <w:t>Date:</w:t>
+            </w:r>
+            <w:r>
               <w:rPr>
                 <w:i/>
                 <w:color w:val="000000"/>
                 <w:sz w:val="18"/>
                 <w:szCs w:val="18"/>
               </w:rPr>
-            </w:pPr>
-            <w:r>
-              <w:rPr>
-                <w:i/>
-                <w:color w:val="000000"/>
-                <w:sz w:val="18"/>
-                <w:szCs w:val="18"/>
-              </w:rPr>
-              <w:t>Date:</w:t>
-            </w:r>
-            <w:r>
-              <w:rPr>
-                <w:i/>
-                <w:color w:val="000000"/>
-                <w:sz w:val="18"/>
-                <w:szCs w:val="18"/>
-              </w:rPr>
-              <w:t xml:space="preserve"> </w:t>
-            </w:r>
-            <w:r>
-              <w:rPr>
-                <w:i/>
-                <w:color w:val="000000"/>
-                <w:sz w:val="18"/>
-                <w:szCs w:val="18"/>
-              </w:rPr>
-              <w:t>${</w:t>
-            </w:r>
-            <w:proofErr w:type="spellStart"/>
-            <w:r>
-              <w:rPr>
-                <w:i/>
-                <w:color w:val="000000"/>
-                <w:sz w:val="18"/>
-                <w:szCs w:val="18"/>
-              </w:rPr>
-              <w:t>notedDate</w:t>
-            </w:r>
-            <w:proofErr w:type="spellEnd"/>
-            <w:r>
-              <w:rPr>
-                <w:i/>
-                <w:color w:val="000000"/>
-                <w:sz w:val="18"/>
-                <w:szCs w:val="18"/>
-              </w:rPr>
-              <w:t>}</w:t>
+              <w:t xml:space="preserve"> ${notedDate}</w:t>
             </w:r>
           </w:p>
         </w:tc>
@@ -4368,27 +3648,7 @@
                 <w:sz w:val="18"/>
                 <w:szCs w:val="18"/>
               </w:rPr>
-              <w:t>${</w:t>
-            </w:r>
-            <w:proofErr w:type="spellStart"/>
-            <w:r>
-              <w:rPr>
-                <w:i/>
-                <w:color w:val="000000"/>
-                <w:sz w:val="18"/>
-                <w:szCs w:val="18"/>
-              </w:rPr>
-              <w:t>recDate</w:t>
-            </w:r>
-            <w:proofErr w:type="spellEnd"/>
-            <w:r>
-              <w:rPr>
-                <w:i/>
-                <w:color w:val="000000"/>
-                <w:sz w:val="18"/>
-                <w:szCs w:val="18"/>
-              </w:rPr>
-              <w:t>}</w:t>
+              <w:t>${recDate}</w:t>
             </w:r>
           </w:p>
           <w:p>
@@ -4455,67 +3715,65 @@
                 <w:sz w:val="18"/>
                 <w:szCs w:val="18"/>
               </w:rPr>
-              <w:t>${</w:t>
-            </w:r>
-            <w:proofErr w:type="spellStart"/>
-            <w:r>
+              <w:t>${appDate}</w:t>
+            </w:r>
+          </w:p>
+          <w:p>
+            <w:pPr>
+              <w:pBdr>
+                <w:top w:val="nil"/>
+                <w:left w:val="nil"/>
+                <w:bottom w:val="nil"/>
+                <w:right w:val="nil"/>
+                <w:between w:val="nil"/>
+              </w:pBdr>
               <w:rPr>
                 <w:i/>
                 <w:color w:val="000000"/>
                 <w:sz w:val="18"/>
                 <w:szCs w:val="18"/>
               </w:rPr>
-              <w:t>appDate</w:t>
-            </w:r>
-            <w:proofErr w:type="spellEnd"/>
-            <w:r>
+            </w:pPr>
+          </w:p>
+        </w:tc>
+        <w:tc>
+          <w:tcPr>
+            <w:tcW w:w="2160" w:type="dxa"/>
+          </w:tcPr>
+          <w:p>
+            <w:pPr>
+              <w:pBdr>
+                <w:top w:val="nil"/>
+                <w:left w:val="nil"/>
+                <w:bottom w:val="nil"/>
+                <w:right w:val="nil"/>
+                <w:between w:val="nil"/>
+              </w:pBdr>
               <w:rPr>
                 <w:i/>
                 <w:color w:val="000000"/>
                 <w:sz w:val="18"/>
                 <w:szCs w:val="18"/>
               </w:rPr>
-              <w:t>}</w:t>
-            </w:r>
-          </w:p>
-          <w:p>
-            <w:pPr>
-              <w:pBdr>
-                <w:top w:val="nil"/>
-                <w:left w:val="nil"/>
-                <w:bottom w:val="nil"/>
-                <w:right w:val="nil"/>
-                <w:between w:val="nil"/>
-              </w:pBdr>
+            </w:pPr>
+            <w:r>
               <w:rPr>
                 <w:i/>
                 <w:color w:val="000000"/>
                 <w:sz w:val="18"/>
                 <w:szCs w:val="18"/>
               </w:rPr>
-            </w:pPr>
-          </w:p>
-        </w:tc>
-        <w:tc>
-          <w:tcPr>
-            <w:tcW w:w="2160" w:type="dxa"/>
-          </w:tcPr>
-          <w:p>
-            <w:pPr>
-              <w:pBdr>
-                <w:top w:val="nil"/>
-                <w:left w:val="nil"/>
-                <w:bottom w:val="nil"/>
-                <w:right w:val="nil"/>
-                <w:between w:val="nil"/>
-              </w:pBdr>
+              <w:t>Date:</w:t>
+            </w:r>
+            <w:r>
               <w:rPr>
                 <w:i/>
                 <w:color w:val="000000"/>
                 <w:sz w:val="18"/>
                 <w:szCs w:val="18"/>
               </w:rPr>
-            </w:pPr>
+              <w:t xml:space="preserve"> ${</w:t>
+            </w:r>
             <w:r>
               <w:rPr>
                 <w:i/>
@@ -4523,7 +3781,7 @@
                 <w:sz w:val="18"/>
                 <w:szCs w:val="18"/>
               </w:rPr>
-              <w:t>Date:</w:t>
+              <w:t>release</w:t>
             </w:r>
             <w:r>
               <w:rPr>
@@ -4532,45 +3790,7 @@
                 <w:sz w:val="18"/>
                 <w:szCs w:val="18"/>
               </w:rPr>
-              <w:t xml:space="preserve"> </w:t>
-            </w:r>
-            <w:r>
-              <w:rPr>
-                <w:i/>
-                <w:color w:val="000000"/>
-                <w:sz w:val="18"/>
-                <w:szCs w:val="18"/>
-              </w:rPr>
-              <w:t>${</w:t>
-            </w:r>
-            <w:proofErr w:type="spellStart"/>
-            <w:r>
-              <w:rPr>
-                <w:i/>
-                <w:color w:val="000000"/>
-                <w:sz w:val="18"/>
-                <w:szCs w:val="18"/>
-              </w:rPr>
-              <w:t>release</w:t>
-            </w:r>
-            <w:r>
-              <w:rPr>
-                <w:i/>
-                <w:color w:val="000000"/>
-                <w:sz w:val="18"/>
-                <w:szCs w:val="18"/>
-              </w:rPr>
-              <w:t>Date</w:t>
-            </w:r>
-            <w:proofErr w:type="spellEnd"/>
-            <w:r>
-              <w:rPr>
-                <w:i/>
-                <w:color w:val="000000"/>
-                <w:sz w:val="18"/>
-                <w:szCs w:val="18"/>
-              </w:rPr>
-              <w:t>}</w:t>
+              <w:t>Date}</w:t>
             </w:r>
           </w:p>
         </w:tc>
@@ -4674,8 +3894,6 @@
         </w:rPr>
         <w:tab/>
       </w:r>
-      <w:proofErr w:type="spellStart"/>
-      <w:proofErr w:type="gramStart"/>
       <w:r>
         <w:rPr>
           <w:color w:val="000000"/>
@@ -4688,17 +3906,7 @@
           <w:sz w:val="20"/>
           <w:szCs w:val="20"/>
         </w:rPr>
-        <w:t>Fund</w:t>
-      </w:r>
-      <w:proofErr w:type="spellEnd"/>
-      <w:proofErr w:type="gramEnd"/>
-      <w:r>
-        <w:rPr>
-          <w:color w:val="000000"/>
-          <w:sz w:val="20"/>
-          <w:szCs w:val="20"/>
-        </w:rPr>
-        <w:t xml:space="preserve"> Release Form Revised</w:t>
+        <w:t>Fund Release Form Revised</w:t>
       </w:r>
     </w:p>
     <w:p>
@@ -4990,29 +4198,7 @@
           <w:szCs w:val="24"/>
           <w:u w:val="single"/>
         </w:rPr>
-        <w:t>${</w:t>
-      </w:r>
-      <w:proofErr w:type="spellStart"/>
-      <w:r>
-        <w:rPr>
-          <w:b/>
-          <w:bCs/>
-          <w:sz w:val="24"/>
-          <w:szCs w:val="24"/>
-          <w:u w:val="single"/>
-        </w:rPr>
-        <w:t>departmentFull</w:t>
-      </w:r>
-      <w:proofErr w:type="spellEnd"/>
-      <w:r>
-        <w:rPr>
-          <w:b/>
-          <w:bCs/>
-          <w:sz w:val="24"/>
-          <w:szCs w:val="24"/>
-          <w:u w:val="single"/>
-        </w:rPr>
-        <w:t>}</w:t>
+        <w:t>${departmentFull}</w:t>
       </w:r>
     </w:p>
     <w:p>
@@ -5104,7 +4290,6 @@
         </w:rPr>
         <w:t>${</w:t>
       </w:r>
-      <w:proofErr w:type="spellStart"/>
       <w:r>
         <w:rPr>
           <w:b/>
@@ -5123,18 +4308,7 @@
           <w:szCs w:val="24"/>
           <w:u w:val="single"/>
         </w:rPr>
-        <w:t>ate</w:t>
-      </w:r>
-      <w:proofErr w:type="spellEnd"/>
-      <w:r>
-        <w:rPr>
-          <w:b/>
-          <w:bCs/>
-          <w:sz w:val="24"/>
-          <w:szCs w:val="24"/>
-          <w:u w:val="single"/>
-        </w:rPr>
-        <w:t>}</w:t>
+        <w:t>ate}</w:t>
       </w:r>
     </w:p>
     <w:p>
@@ -5205,21 +4379,7 @@
                                 <w:sz w:val="16"/>
                                 <w:szCs w:val="16"/>
                               </w:rPr>
-                              <w:t>${c</w:t>
-                            </w:r>
-                            <w:r>
-                              <w:rPr>
-                                <w:sz w:val="16"/>
-                                <w:szCs w:val="16"/>
-                              </w:rPr>
-                              <w:t>6</w:t>
-                            </w:r>
-                            <w:r>
-                              <w:rPr>
-                                <w:sz w:val="16"/>
-                                <w:szCs w:val="16"/>
-                              </w:rPr>
-                              <w:t>}</w:t>
+                              <w:t>${c6}</w:t>
                             </w:r>
                           </w:p>
                         </w:txbxContent>
@@ -5342,21 +4502,7 @@
                                 <w:sz w:val="16"/>
                                 <w:szCs w:val="16"/>
                               </w:rPr>
-                              <w:t>${c</w:t>
-                            </w:r>
-                            <w:r>
-                              <w:rPr>
-                                <w:sz w:val="16"/>
-                                <w:szCs w:val="16"/>
-                              </w:rPr>
-                              <w:t>3</w:t>
-                            </w:r>
-                            <w:r>
-                              <w:rPr>
-                                <w:sz w:val="16"/>
-                                <w:szCs w:val="16"/>
-                              </w:rPr>
-                              <w:t>}</w:t>
+                              <w:t>${c3}</w:t>
                             </w:r>
                           </w:p>
                         </w:txbxContent>
@@ -5783,21 +4929,7 @@
                                 <w:sz w:val="16"/>
                                 <w:szCs w:val="16"/>
                               </w:rPr>
-                              <w:t>${c</w:t>
-                            </w:r>
-                            <w:r>
-                              <w:rPr>
-                                <w:sz w:val="16"/>
-                                <w:szCs w:val="16"/>
-                              </w:rPr>
-                              <w:t>5</w:t>
-                            </w:r>
-                            <w:r>
-                              <w:rPr>
-                                <w:sz w:val="16"/>
-                                <w:szCs w:val="16"/>
-                              </w:rPr>
-                              <w:t>}</w:t>
+                              <w:t>${c5}</w:t>
                             </w:r>
                           </w:p>
                         </w:txbxContent>
@@ -6127,21 +5259,7 @@
                                 <w:sz w:val="16"/>
                                 <w:szCs w:val="16"/>
                               </w:rPr>
-                              <w:t>${c</w:t>
-                            </w:r>
-                            <w:r>
-                              <w:rPr>
-                                <w:sz w:val="16"/>
-                                <w:szCs w:val="16"/>
-                              </w:rPr>
-                              <w:t>7</w:t>
-                            </w:r>
-                            <w:r>
-                              <w:rPr>
-                                <w:sz w:val="16"/>
-                                <w:szCs w:val="16"/>
-                              </w:rPr>
-                              <w:t>}</w:t>
+                              <w:t>${c7}</w:t>
                             </w:r>
                           </w:p>
                         </w:txbxContent>
@@ -6287,29 +5405,7 @@
           <w:szCs w:val="24"/>
           <w:u w:val="single"/>
         </w:rPr>
-        <w:t>${</w:t>
-      </w:r>
-      <w:proofErr w:type="spellStart"/>
-      <w:r>
-        <w:rPr>
-          <w:b/>
-          <w:color w:val="000000"/>
-          <w:sz w:val="24"/>
-          <w:szCs w:val="24"/>
-          <w:u w:val="single"/>
-        </w:rPr>
-        <w:t>otherSpecify</w:t>
-      </w:r>
-      <w:proofErr w:type="spellEnd"/>
-      <w:r>
-        <w:rPr>
-          <w:b/>
-          <w:color w:val="000000"/>
-          <w:sz w:val="24"/>
-          <w:szCs w:val="24"/>
-          <w:u w:val="single"/>
-        </w:rPr>
-        <w:t>}</w:t>
+        <w:t>${otherSpecify}</w:t>
       </w:r>
     </w:p>
     <w:p>
@@ -6339,7 +5435,6 @@
         </w:rPr>
         <w:t>${</w:t>
       </w:r>
-      <w:proofErr w:type="spellStart"/>
       <w:r>
         <w:rPr>
           <w:b/>
@@ -6358,18 +5453,7 @@
           <w:szCs w:val="24"/>
           <w:u w:val="single"/>
         </w:rPr>
-        <w:t>ate</w:t>
-      </w:r>
-      <w:proofErr w:type="spellEnd"/>
-      <w:r>
-        <w:rPr>
-          <w:b/>
-          <w:bCs/>
-          <w:sz w:val="24"/>
-          <w:szCs w:val="24"/>
-          <w:u w:val="single"/>
-        </w:rPr>
-        <w:t>}</w:t>
+        <w:t>ate}</w:t>
       </w:r>
     </w:p>
     <w:tbl>
@@ -6580,27 +5664,7 @@
                 <w:sz w:val="24"/>
                 <w:szCs w:val="24"/>
               </w:rPr>
-              <w:t>${</w:t>
-            </w:r>
-            <w:proofErr w:type="spellStart"/>
-            <w:r>
-              <w:rPr>
-                <w:b/>
-                <w:color w:val="000000"/>
-                <w:sz w:val="24"/>
-                <w:szCs w:val="24"/>
-              </w:rPr>
-              <w:t>availSSC</w:t>
-            </w:r>
-            <w:proofErr w:type="spellEnd"/>
-            <w:r>
-              <w:rPr>
-                <w:b/>
-                <w:color w:val="000000"/>
-                <w:sz w:val="24"/>
-                <w:szCs w:val="24"/>
-              </w:rPr>
-              <w:t>}</w:t>
+              <w:t>${availSSC}</w:t>
             </w:r>
           </w:p>
         </w:tc>
@@ -6624,27 +5688,7 @@
                 <w:sz w:val="24"/>
                 <w:szCs w:val="24"/>
               </w:rPr>
-              <w:t>${</w:t>
-            </w:r>
-            <w:proofErr w:type="spellStart"/>
-            <w:r>
-              <w:rPr>
-                <w:b/>
-                <w:color w:val="000000"/>
-                <w:sz w:val="24"/>
-                <w:szCs w:val="24"/>
-              </w:rPr>
-              <w:t>reqSSC</w:t>
-            </w:r>
-            <w:proofErr w:type="spellEnd"/>
-            <w:r>
-              <w:rPr>
-                <w:b/>
-                <w:color w:val="000000"/>
-                <w:sz w:val="24"/>
-                <w:szCs w:val="24"/>
-              </w:rPr>
-              <w:t>}</w:t>
+              <w:t>${reqSSC}</w:t>
             </w:r>
           </w:p>
         </w:tc>
@@ -6668,27 +5712,7 @@
                 <w:sz w:val="24"/>
                 <w:szCs w:val="24"/>
               </w:rPr>
-              <w:t>${</w:t>
-            </w:r>
-            <w:proofErr w:type="spellStart"/>
-            <w:r>
-              <w:rPr>
-                <w:b/>
-                <w:color w:val="000000"/>
-                <w:sz w:val="24"/>
-                <w:szCs w:val="24"/>
-              </w:rPr>
-              <w:t>balSSC</w:t>
-            </w:r>
-            <w:proofErr w:type="spellEnd"/>
-            <w:r>
-              <w:rPr>
-                <w:b/>
-                <w:color w:val="000000"/>
-                <w:sz w:val="24"/>
-                <w:szCs w:val="24"/>
-              </w:rPr>
-              <w:t>}</w:t>
+              <w:t>${balSSC}</w:t>
             </w:r>
           </w:p>
         </w:tc>
@@ -6753,27 +5777,7 @@
                 <w:sz w:val="24"/>
                 <w:szCs w:val="24"/>
               </w:rPr>
-              <w:t>${</w:t>
-            </w:r>
-            <w:proofErr w:type="spellStart"/>
-            <w:r>
-              <w:rPr>
-                <w:b/>
-                <w:color w:val="000000"/>
-                <w:sz w:val="24"/>
-                <w:szCs w:val="24"/>
-              </w:rPr>
-              <w:t>availCSC</w:t>
-            </w:r>
-            <w:proofErr w:type="spellEnd"/>
-            <w:r>
-              <w:rPr>
-                <w:b/>
-                <w:color w:val="000000"/>
-                <w:sz w:val="24"/>
-                <w:szCs w:val="24"/>
-              </w:rPr>
-              <w:t>}</w:t>
+              <w:t>${availCSC}</w:t>
             </w:r>
           </w:p>
         </w:tc>
@@ -6805,27 +5809,7 @@
                 <w:sz w:val="24"/>
                 <w:szCs w:val="24"/>
               </w:rPr>
-              <w:t>${</w:t>
-            </w:r>
-            <w:proofErr w:type="spellStart"/>
-            <w:r>
-              <w:rPr>
-                <w:b/>
-                <w:color w:val="000000"/>
-                <w:sz w:val="24"/>
-                <w:szCs w:val="24"/>
-              </w:rPr>
-              <w:t>reqCSC</w:t>
-            </w:r>
-            <w:proofErr w:type="spellEnd"/>
-            <w:r>
-              <w:rPr>
-                <w:b/>
-                <w:color w:val="000000"/>
-                <w:sz w:val="24"/>
-                <w:szCs w:val="24"/>
-              </w:rPr>
-              <w:t>}</w:t>
+              <w:t>${reqCSC}</w:t>
             </w:r>
           </w:p>
         </w:tc>
@@ -6857,27 +5841,7 @@
                 <w:sz w:val="24"/>
                 <w:szCs w:val="24"/>
               </w:rPr>
-              <w:t>${</w:t>
-            </w:r>
-            <w:proofErr w:type="spellStart"/>
-            <w:r>
-              <w:rPr>
-                <w:b/>
-                <w:color w:val="000000"/>
-                <w:sz w:val="24"/>
-                <w:szCs w:val="24"/>
-              </w:rPr>
-              <w:t>balCSC</w:t>
-            </w:r>
-            <w:proofErr w:type="spellEnd"/>
-            <w:r>
-              <w:rPr>
-                <w:b/>
-                <w:color w:val="000000"/>
-                <w:sz w:val="24"/>
-                <w:szCs w:val="24"/>
-              </w:rPr>
-              <w:t>}</w:t>
+              <w:t>${balCSC}</w:t>
             </w:r>
           </w:p>
         </w:tc>
@@ -6942,27 +5906,7 @@
                 <w:sz w:val="24"/>
                 <w:szCs w:val="24"/>
               </w:rPr>
-              <w:t>${</w:t>
-            </w:r>
-            <w:proofErr w:type="spellStart"/>
-            <w:r>
-              <w:rPr>
-                <w:b/>
-                <w:color w:val="000000"/>
-                <w:sz w:val="24"/>
-                <w:szCs w:val="24"/>
-              </w:rPr>
-              <w:t>availCCA</w:t>
-            </w:r>
-            <w:proofErr w:type="spellEnd"/>
-            <w:r>
-              <w:rPr>
-                <w:b/>
-                <w:color w:val="000000"/>
-                <w:sz w:val="24"/>
-                <w:szCs w:val="24"/>
-              </w:rPr>
-              <w:t>}</w:t>
+              <w:t>${availCCA}</w:t>
             </w:r>
           </w:p>
         </w:tc>
@@ -6994,27 +5938,7 @@
                 <w:sz w:val="24"/>
                 <w:szCs w:val="24"/>
               </w:rPr>
-              <w:t>${</w:t>
-            </w:r>
-            <w:proofErr w:type="spellStart"/>
-            <w:r>
-              <w:rPr>
-                <w:b/>
-                <w:color w:val="000000"/>
-                <w:sz w:val="24"/>
-                <w:szCs w:val="24"/>
-              </w:rPr>
-              <w:t>reqCCA</w:t>
-            </w:r>
-            <w:proofErr w:type="spellEnd"/>
-            <w:r>
-              <w:rPr>
-                <w:b/>
-                <w:color w:val="000000"/>
-                <w:sz w:val="24"/>
-                <w:szCs w:val="24"/>
-              </w:rPr>
-              <w:t>}</w:t>
+              <w:t>${reqCCA}</w:t>
             </w:r>
           </w:p>
         </w:tc>
@@ -7046,27 +5970,7 @@
                 <w:sz w:val="24"/>
                 <w:szCs w:val="24"/>
               </w:rPr>
-              <w:t>${</w:t>
-            </w:r>
-            <w:proofErr w:type="spellStart"/>
-            <w:r>
-              <w:rPr>
-                <w:b/>
-                <w:color w:val="000000"/>
-                <w:sz w:val="24"/>
-                <w:szCs w:val="24"/>
-              </w:rPr>
-              <w:t>balCCA</w:t>
-            </w:r>
-            <w:proofErr w:type="spellEnd"/>
-            <w:r>
-              <w:rPr>
-                <w:b/>
-                <w:color w:val="000000"/>
-                <w:sz w:val="24"/>
-                <w:szCs w:val="24"/>
-              </w:rPr>
-              <w:t>}</w:t>
+              <w:t>${balCCA}</w:t>
             </w:r>
           </w:p>
         </w:tc>
@@ -7131,27 +6035,7 @@
                 <w:sz w:val="24"/>
                 <w:szCs w:val="24"/>
               </w:rPr>
-              <w:t>${</w:t>
-            </w:r>
-            <w:proofErr w:type="spellStart"/>
-            <w:r>
-              <w:rPr>
-                <w:b/>
-                <w:color w:val="000000"/>
-                <w:sz w:val="24"/>
-                <w:szCs w:val="24"/>
-              </w:rPr>
-              <w:t>availExemplar</w:t>
-            </w:r>
-            <w:proofErr w:type="spellEnd"/>
-            <w:r>
-              <w:rPr>
-                <w:b/>
-                <w:color w:val="000000"/>
-                <w:sz w:val="24"/>
-                <w:szCs w:val="24"/>
-              </w:rPr>
-              <w:t>}</w:t>
+              <w:t>${availExemplar}</w:t>
             </w:r>
           </w:p>
         </w:tc>
@@ -7183,27 +6067,7 @@
                 <w:sz w:val="24"/>
                 <w:szCs w:val="24"/>
               </w:rPr>
-              <w:t>${</w:t>
-            </w:r>
-            <w:proofErr w:type="spellStart"/>
-            <w:r>
-              <w:rPr>
-                <w:b/>
-                <w:color w:val="000000"/>
-                <w:sz w:val="24"/>
-                <w:szCs w:val="24"/>
-              </w:rPr>
-              <w:t>reqExemplar</w:t>
-            </w:r>
-            <w:proofErr w:type="spellEnd"/>
-            <w:r>
-              <w:rPr>
-                <w:b/>
-                <w:color w:val="000000"/>
-                <w:sz w:val="24"/>
-                <w:szCs w:val="24"/>
-              </w:rPr>
-              <w:t>}</w:t>
+              <w:t>${reqExemplar}</w:t>
             </w:r>
           </w:p>
         </w:tc>
@@ -7235,27 +6099,7 @@
                 <w:sz w:val="24"/>
                 <w:szCs w:val="24"/>
               </w:rPr>
-              <w:t>${</w:t>
-            </w:r>
-            <w:proofErr w:type="spellStart"/>
-            <w:r>
-              <w:rPr>
-                <w:b/>
-                <w:color w:val="000000"/>
-                <w:sz w:val="24"/>
-                <w:szCs w:val="24"/>
-              </w:rPr>
-              <w:t>balExemplar</w:t>
-            </w:r>
-            <w:proofErr w:type="spellEnd"/>
-            <w:r>
-              <w:rPr>
-                <w:b/>
-                <w:color w:val="000000"/>
-                <w:sz w:val="24"/>
-                <w:szCs w:val="24"/>
-              </w:rPr>
-              <w:t>}</w:t>
+              <w:t>${balExemplar}</w:t>
             </w:r>
           </w:p>
         </w:tc>
@@ -7320,27 +6164,7 @@
                 <w:sz w:val="24"/>
                 <w:szCs w:val="24"/>
               </w:rPr>
-              <w:t>${</w:t>
-            </w:r>
-            <w:proofErr w:type="spellStart"/>
-            <w:r>
-              <w:rPr>
-                <w:b/>
-                <w:color w:val="000000"/>
-                <w:sz w:val="24"/>
-                <w:szCs w:val="24"/>
-              </w:rPr>
-              <w:t>availOSA</w:t>
-            </w:r>
-            <w:proofErr w:type="spellEnd"/>
-            <w:r>
-              <w:rPr>
-                <w:b/>
-                <w:color w:val="000000"/>
-                <w:sz w:val="24"/>
-                <w:szCs w:val="24"/>
-              </w:rPr>
-              <w:t>}</w:t>
+              <w:t>${availOSA}</w:t>
             </w:r>
           </w:p>
         </w:tc>
@@ -7372,27 +6196,7 @@
                 <w:sz w:val="24"/>
                 <w:szCs w:val="24"/>
               </w:rPr>
-              <w:t>${</w:t>
-            </w:r>
-            <w:proofErr w:type="spellStart"/>
-            <w:r>
-              <w:rPr>
-                <w:b/>
-                <w:color w:val="000000"/>
-                <w:sz w:val="24"/>
-                <w:szCs w:val="24"/>
-              </w:rPr>
-              <w:t>reqOSA</w:t>
-            </w:r>
-            <w:proofErr w:type="spellEnd"/>
-            <w:r>
-              <w:rPr>
-                <w:b/>
-                <w:color w:val="000000"/>
-                <w:sz w:val="24"/>
-                <w:szCs w:val="24"/>
-              </w:rPr>
-              <w:t>}</w:t>
+              <w:t>${reqOSA}</w:t>
             </w:r>
           </w:p>
         </w:tc>
@@ -7424,27 +6228,7 @@
                 <w:sz w:val="24"/>
                 <w:szCs w:val="24"/>
               </w:rPr>
-              <w:t>${</w:t>
-            </w:r>
-            <w:proofErr w:type="spellStart"/>
-            <w:r>
-              <w:rPr>
-                <w:b/>
-                <w:color w:val="000000"/>
-                <w:sz w:val="24"/>
-                <w:szCs w:val="24"/>
-              </w:rPr>
-              <w:t>balOSA</w:t>
-            </w:r>
-            <w:proofErr w:type="spellEnd"/>
-            <w:r>
-              <w:rPr>
-                <w:b/>
-                <w:color w:val="000000"/>
-                <w:sz w:val="24"/>
-                <w:szCs w:val="24"/>
-              </w:rPr>
-              <w:t>}</w:t>
+              <w:t>${balOSA}</w:t>
             </w:r>
           </w:p>
         </w:tc>
@@ -7509,27 +6293,7 @@
                 <w:sz w:val="24"/>
                 <w:szCs w:val="24"/>
               </w:rPr>
-              <w:t>${</w:t>
-            </w:r>
-            <w:proofErr w:type="spellStart"/>
-            <w:r>
-              <w:rPr>
-                <w:b/>
-                <w:color w:val="000000"/>
-                <w:sz w:val="24"/>
-                <w:szCs w:val="24"/>
-              </w:rPr>
-              <w:t>availIDEV</w:t>
-            </w:r>
-            <w:proofErr w:type="spellEnd"/>
-            <w:r>
-              <w:rPr>
-                <w:b/>
-                <w:color w:val="000000"/>
-                <w:sz w:val="24"/>
-                <w:szCs w:val="24"/>
-              </w:rPr>
-              <w:t>}</w:t>
+              <w:t>${availIDEV}</w:t>
             </w:r>
           </w:p>
         </w:tc>
@@ -7561,27 +6325,7 @@
                 <w:sz w:val="24"/>
                 <w:szCs w:val="24"/>
               </w:rPr>
-              <w:t>${</w:t>
-            </w:r>
-            <w:proofErr w:type="spellStart"/>
-            <w:r>
-              <w:rPr>
-                <w:b/>
-                <w:color w:val="000000"/>
-                <w:sz w:val="24"/>
-                <w:szCs w:val="24"/>
-              </w:rPr>
-              <w:t>reqIDEV</w:t>
-            </w:r>
-            <w:proofErr w:type="spellEnd"/>
-            <w:r>
-              <w:rPr>
-                <w:b/>
-                <w:color w:val="000000"/>
-                <w:sz w:val="24"/>
-                <w:szCs w:val="24"/>
-              </w:rPr>
-              <w:t>}</w:t>
+              <w:t>${reqIDEV}</w:t>
             </w:r>
           </w:p>
         </w:tc>
@@ -7613,27 +6357,7 @@
                 <w:sz w:val="24"/>
                 <w:szCs w:val="24"/>
               </w:rPr>
-              <w:t>${</w:t>
-            </w:r>
-            <w:proofErr w:type="spellStart"/>
-            <w:r>
-              <w:rPr>
-                <w:b/>
-                <w:color w:val="000000"/>
-                <w:sz w:val="24"/>
-                <w:szCs w:val="24"/>
-              </w:rPr>
-              <w:t>balIDEV</w:t>
-            </w:r>
-            <w:proofErr w:type="spellEnd"/>
-            <w:r>
-              <w:rPr>
-                <w:b/>
-                <w:color w:val="000000"/>
-                <w:sz w:val="24"/>
-                <w:szCs w:val="24"/>
-              </w:rPr>
-              <w:t>}</w:t>
+              <w:t>${balIDEV}</w:t>
             </w:r>
           </w:p>
         </w:tc>
@@ -7701,27 +6425,7 @@
                 <w:sz w:val="24"/>
                 <w:szCs w:val="24"/>
               </w:rPr>
-              <w:t>${</w:t>
-            </w:r>
-            <w:proofErr w:type="spellStart"/>
-            <w:r>
-              <w:rPr>
-                <w:b/>
-                <w:color w:val="000000"/>
-                <w:sz w:val="24"/>
-                <w:szCs w:val="24"/>
-              </w:rPr>
-              <w:t>availOther</w:t>
-            </w:r>
-            <w:proofErr w:type="spellEnd"/>
-            <w:r>
-              <w:rPr>
-                <w:b/>
-                <w:color w:val="000000"/>
-                <w:sz w:val="24"/>
-                <w:szCs w:val="24"/>
-              </w:rPr>
-              <w:t>}</w:t>
+              <w:t>${availOther}</w:t>
             </w:r>
           </w:p>
         </w:tc>
@@ -7753,27 +6457,7 @@
                 <w:sz w:val="24"/>
                 <w:szCs w:val="24"/>
               </w:rPr>
-              <w:t>${</w:t>
-            </w:r>
-            <w:proofErr w:type="spellStart"/>
-            <w:r>
-              <w:rPr>
-                <w:b/>
-                <w:color w:val="000000"/>
-                <w:sz w:val="24"/>
-                <w:szCs w:val="24"/>
-              </w:rPr>
-              <w:t>reqOther</w:t>
-            </w:r>
-            <w:proofErr w:type="spellEnd"/>
-            <w:r>
-              <w:rPr>
-                <w:b/>
-                <w:color w:val="000000"/>
-                <w:sz w:val="24"/>
-                <w:szCs w:val="24"/>
-              </w:rPr>
-              <w:t>}</w:t>
+              <w:t>${reqOther}</w:t>
             </w:r>
           </w:p>
         </w:tc>
@@ -7805,27 +6489,7 @@
                 <w:sz w:val="24"/>
                 <w:szCs w:val="24"/>
               </w:rPr>
-              <w:t>${</w:t>
-            </w:r>
-            <w:proofErr w:type="spellStart"/>
-            <w:r>
-              <w:rPr>
-                <w:b/>
-                <w:color w:val="000000"/>
-                <w:sz w:val="24"/>
-                <w:szCs w:val="24"/>
-              </w:rPr>
-              <w:t>balOther</w:t>
-            </w:r>
-            <w:proofErr w:type="spellEnd"/>
-            <w:r>
-              <w:rPr>
-                <w:b/>
-                <w:color w:val="000000"/>
-                <w:sz w:val="24"/>
-                <w:szCs w:val="24"/>
-              </w:rPr>
-              <w:t>}</w:t>
+              <w:t>${balOther}</w:t>
             </w:r>
           </w:p>
         </w:tc>
@@ -8103,27 +6767,499 @@
                 <w:sz w:val="18"/>
                 <w:szCs w:val="18"/>
               </w:rPr>
-              <w:t>${</w:t>
-            </w:r>
-            <w:proofErr w:type="spellStart"/>
-            <w:r>
-              <w:rPr>
-                <w:b/>
+              <w:t>${reqByName}</w:t>
+            </w:r>
+          </w:p>
+          <w:p>
+            <w:pPr>
+              <w:rPr>
                 <w:sz w:val="18"/>
                 <w:szCs w:val="18"/>
               </w:rPr>
-              <w:t>reqByName</w:t>
-            </w:r>
-            <w:proofErr w:type="spellEnd"/>
-            <w:r>
-              <w:rPr>
-                <w:b/>
+            </w:pPr>
+            <w:r>
+              <w:rPr>
+                <w:i/>
                 <w:sz w:val="18"/>
                 <w:szCs w:val="18"/>
               </w:rPr>
-              <w:t>}</w:t>
-            </w:r>
-          </w:p>
+              <w:t>President</w:t>
+            </w:r>
+          </w:p>
+        </w:tc>
+        <w:tc>
+          <w:tcPr>
+            <w:tcW w:w="1353" w:type="dxa"/>
+          </w:tcPr>
+          <w:p>
+            <w:pPr>
+              <w:pBdr>
+                <w:top w:val="nil"/>
+                <w:left w:val="nil"/>
+                <w:bottom w:val="nil"/>
+                <w:right w:val="nil"/>
+                <w:between w:val="nil"/>
+              </w:pBdr>
+              <w:rPr>
+                <w:b/>
+                <w:color w:val="000000"/>
+              </w:rPr>
+            </w:pPr>
+          </w:p>
+          <w:p>
+            <w:pPr>
+              <w:pBdr>
+                <w:top w:val="nil"/>
+                <w:left w:val="nil"/>
+                <w:bottom w:val="nil"/>
+                <w:right w:val="nil"/>
+                <w:between w:val="nil"/>
+              </w:pBdr>
+              <w:rPr>
+                <w:b/>
+                <w:color w:val="000000"/>
+              </w:rPr>
+            </w:pPr>
+          </w:p>
+          <w:p>
+            <w:pPr>
+              <w:pBdr>
+                <w:top w:val="nil"/>
+                <w:left w:val="nil"/>
+                <w:bottom w:val="nil"/>
+                <w:right w:val="nil"/>
+                <w:between w:val="nil"/>
+              </w:pBdr>
+              <w:rPr>
+                <w:b/>
+                <w:color w:val="000000"/>
+              </w:rPr>
+            </w:pPr>
+          </w:p>
+          <w:p>
+            <w:pPr>
+              <w:pBdr>
+                <w:top w:val="nil"/>
+                <w:left w:val="nil"/>
+                <w:bottom w:val="nil"/>
+                <w:right w:val="nil"/>
+                <w:between w:val="nil"/>
+              </w:pBdr>
+              <w:rPr>
+                <w:b/>
+                <w:color w:val="000000"/>
+              </w:rPr>
+            </w:pPr>
+            <w:r>
+              <w:rPr>
+                <w:b/>
+                <w:color w:val="000000"/>
+              </w:rPr>
+              <w:t xml:space="preserve">${notedBy} </w:t>
+            </w:r>
+          </w:p>
+          <w:p>
+            <w:pPr>
+              <w:pBdr>
+                <w:top w:val="nil"/>
+                <w:left w:val="nil"/>
+                <w:bottom w:val="nil"/>
+                <w:right w:val="nil"/>
+                <w:between w:val="nil"/>
+              </w:pBdr>
+              <w:rPr>
+                <w:b/>
+                <w:color w:val="000000"/>
+              </w:rPr>
+            </w:pPr>
+            <w:r>
+              <w:rPr>
+                <w:b/>
+                <w:color w:val="000000"/>
+              </w:rPr>
+              <w:t>DEAN/HEAD</w:t>
+            </w:r>
+          </w:p>
+        </w:tc>
+        <w:tc>
+          <w:tcPr>
+            <w:tcW w:w="1257" w:type="dxa"/>
+          </w:tcPr>
+          <w:p>
+            <w:pPr>
+              <w:pBdr>
+                <w:top w:val="nil"/>
+                <w:left w:val="nil"/>
+                <w:bottom w:val="nil"/>
+                <w:right w:val="nil"/>
+                <w:between w:val="nil"/>
+              </w:pBdr>
+              <w:rPr>
+                <w:b/>
+                <w:color w:val="000000"/>
+              </w:rPr>
+            </w:pPr>
+          </w:p>
+          <w:p>
+            <w:pPr>
+              <w:pBdr>
+                <w:top w:val="nil"/>
+                <w:left w:val="nil"/>
+                <w:bottom w:val="nil"/>
+                <w:right w:val="nil"/>
+                <w:between w:val="nil"/>
+              </w:pBdr>
+              <w:rPr>
+                <w:b/>
+                <w:color w:val="000000"/>
+              </w:rPr>
+            </w:pPr>
+          </w:p>
+          <w:p>
+            <w:pPr>
+              <w:pBdr>
+                <w:top w:val="nil"/>
+                <w:left w:val="nil"/>
+                <w:bottom w:val="nil"/>
+                <w:right w:val="nil"/>
+                <w:between w:val="nil"/>
+              </w:pBdr>
+              <w:rPr>
+                <w:b/>
+                <w:color w:val="000000"/>
+              </w:rPr>
+            </w:pPr>
+          </w:p>
+          <w:p>
+            <w:pPr>
+              <w:pBdr>
+                <w:top w:val="nil"/>
+                <w:left w:val="nil"/>
+                <w:bottom w:val="nil"/>
+                <w:right w:val="nil"/>
+                <w:between w:val="nil"/>
+              </w:pBdr>
+              <w:rPr>
+                <w:b/>
+                <w:color w:val="000000"/>
+              </w:rPr>
+            </w:pPr>
+            <w:r>
+              <w:rPr>
+                <w:b/>
+                <w:color w:val="000000"/>
+              </w:rPr>
+              <w:t>${recBy}</w:t>
+            </w:r>
+          </w:p>
+          <w:p>
+            <w:pPr>
+              <w:pBdr>
+                <w:top w:val="nil"/>
+                <w:left w:val="nil"/>
+                <w:bottom w:val="nil"/>
+                <w:right w:val="nil"/>
+                <w:between w:val="nil"/>
+              </w:pBdr>
+              <w:rPr>
+                <w:b/>
+                <w:color w:val="000000"/>
+              </w:rPr>
+            </w:pPr>
+            <w:r>
+              <w:rPr>
+                <w:b/>
+                <w:color w:val="000000"/>
+              </w:rPr>
+              <w:t>Head, OSA</w:t>
+            </w:r>
+          </w:p>
+        </w:tc>
+        <w:tc>
+          <w:tcPr>
+            <w:tcW w:w="2160" w:type="dxa"/>
+          </w:tcPr>
+          <w:p>
+            <w:pPr>
+              <w:pBdr>
+                <w:top w:val="nil"/>
+                <w:left w:val="nil"/>
+                <w:bottom w:val="nil"/>
+                <w:right w:val="nil"/>
+                <w:between w:val="nil"/>
+              </w:pBdr>
+              <w:rPr>
+                <w:b/>
+                <w:color w:val="000000"/>
+              </w:rPr>
+            </w:pPr>
+          </w:p>
+          <w:p>
+            <w:pPr>
+              <w:pBdr>
+                <w:top w:val="nil"/>
+                <w:left w:val="nil"/>
+                <w:bottom w:val="nil"/>
+                <w:right w:val="nil"/>
+                <w:between w:val="nil"/>
+              </w:pBdr>
+              <w:rPr>
+                <w:b/>
+                <w:color w:val="000000"/>
+              </w:rPr>
+            </w:pPr>
+          </w:p>
+          <w:p>
+            <w:pPr>
+              <w:pBdr>
+                <w:top w:val="nil"/>
+                <w:left w:val="nil"/>
+                <w:bottom w:val="nil"/>
+                <w:right w:val="nil"/>
+                <w:between w:val="nil"/>
+              </w:pBdr>
+              <w:rPr>
+                <w:b/>
+                <w:color w:val="000000"/>
+              </w:rPr>
+            </w:pPr>
+          </w:p>
+          <w:p>
+            <w:pPr>
+              <w:pBdr>
+                <w:top w:val="nil"/>
+                <w:left w:val="nil"/>
+                <w:bottom w:val="nil"/>
+                <w:right w:val="nil"/>
+                <w:between w:val="nil"/>
+              </w:pBdr>
+              <w:rPr>
+                <w:b/>
+                <w:color w:val="000000"/>
+              </w:rPr>
+            </w:pPr>
+            <w:r>
+              <w:rPr>
+                <w:b/>
+                <w:color w:val="000000"/>
+              </w:rPr>
+              <w:t xml:space="preserve">${appBy} </w:t>
+            </w:r>
+          </w:p>
+          <w:p>
+            <w:pPr>
+              <w:pBdr>
+                <w:top w:val="nil"/>
+                <w:left w:val="nil"/>
+                <w:bottom w:val="nil"/>
+                <w:right w:val="nil"/>
+                <w:between w:val="nil"/>
+              </w:pBdr>
+              <w:rPr>
+                <w:b/>
+                <w:color w:val="000000"/>
+              </w:rPr>
+            </w:pPr>
+            <w:r>
+              <w:rPr>
+                <w:b/>
+                <w:color w:val="000000"/>
+              </w:rPr>
+              <w:t>VP-Academic Affairs</w:t>
+            </w:r>
+          </w:p>
+        </w:tc>
+        <w:tc>
+          <w:tcPr>
+            <w:tcW w:w="2520" w:type="dxa"/>
+          </w:tcPr>
+          <w:p>
+            <w:pPr>
+              <w:pBdr>
+                <w:top w:val="nil"/>
+                <w:left w:val="nil"/>
+                <w:bottom w:val="nil"/>
+                <w:right w:val="nil"/>
+                <w:between w:val="nil"/>
+              </w:pBdr>
+              <w:rPr>
+                <w:b/>
+                <w:color w:val="000000"/>
+              </w:rPr>
+            </w:pPr>
+          </w:p>
+          <w:p>
+            <w:pPr>
+              <w:pBdr>
+                <w:top w:val="nil"/>
+                <w:left w:val="nil"/>
+                <w:bottom w:val="nil"/>
+                <w:right w:val="nil"/>
+                <w:between w:val="nil"/>
+              </w:pBdr>
+              <w:rPr>
+                <w:b/>
+                <w:color w:val="000000"/>
+              </w:rPr>
+            </w:pPr>
+          </w:p>
+          <w:p>
+            <w:pPr>
+              <w:pBdr>
+                <w:top w:val="nil"/>
+                <w:left w:val="nil"/>
+                <w:bottom w:val="nil"/>
+                <w:right w:val="nil"/>
+                <w:between w:val="nil"/>
+              </w:pBdr>
+              <w:rPr>
+                <w:b/>
+                <w:color w:val="000000"/>
+              </w:rPr>
+            </w:pPr>
+          </w:p>
+          <w:p>
+            <w:pPr>
+              <w:pBdr>
+                <w:top w:val="nil"/>
+                <w:left w:val="nil"/>
+                <w:bottom w:val="nil"/>
+                <w:right w:val="nil"/>
+                <w:between w:val="nil"/>
+              </w:pBdr>
+              <w:rPr>
+                <w:b/>
+                <w:color w:val="000000"/>
+              </w:rPr>
+            </w:pPr>
+            <w:r>
+              <w:rPr>
+                <w:b/>
+                <w:color w:val="000000"/>
+              </w:rPr>
+              <w:t>${relBy}</w:t>
+            </w:r>
+          </w:p>
+          <w:p>
+            <w:pPr>
+              <w:pBdr>
+                <w:top w:val="nil"/>
+                <w:left w:val="nil"/>
+                <w:bottom w:val="nil"/>
+                <w:right w:val="nil"/>
+                <w:between w:val="nil"/>
+              </w:pBdr>
+              <w:rPr>
+                <w:b/>
+                <w:color w:val="000000"/>
+              </w:rPr>
+            </w:pPr>
+            <w:r>
+              <w:rPr>
+                <w:b/>
+                <w:color w:val="000000"/>
+              </w:rPr>
+              <w:t>Executive Vice President</w:t>
+            </w:r>
+          </w:p>
+        </w:tc>
+        <w:tc>
+          <w:tcPr>
+            <w:tcW w:w="2160" w:type="dxa"/>
+          </w:tcPr>
+          <w:p>
+            <w:pPr>
+              <w:pBdr>
+                <w:top w:val="nil"/>
+                <w:left w:val="nil"/>
+                <w:bottom w:val="nil"/>
+                <w:right w:val="nil"/>
+                <w:between w:val="nil"/>
+              </w:pBdr>
+              <w:rPr>
+                <w:b/>
+                <w:color w:val="000000"/>
+              </w:rPr>
+            </w:pPr>
+          </w:p>
+          <w:p>
+            <w:pPr>
+              <w:pBdr>
+                <w:top w:val="nil"/>
+                <w:left w:val="nil"/>
+                <w:bottom w:val="nil"/>
+                <w:right w:val="nil"/>
+                <w:between w:val="nil"/>
+              </w:pBdr>
+              <w:rPr>
+                <w:b/>
+                <w:color w:val="000000"/>
+              </w:rPr>
+            </w:pPr>
+          </w:p>
+          <w:p>
+            <w:pPr>
+              <w:pBdr>
+                <w:top w:val="nil"/>
+                <w:left w:val="nil"/>
+                <w:bottom w:val="nil"/>
+                <w:right w:val="nil"/>
+                <w:between w:val="nil"/>
+              </w:pBdr>
+              <w:rPr>
+                <w:b/>
+                <w:color w:val="000000"/>
+              </w:rPr>
+            </w:pPr>
+          </w:p>
+          <w:p>
+            <w:pPr>
+              <w:pBdr>
+                <w:top w:val="nil"/>
+                <w:left w:val="nil"/>
+                <w:bottom w:val="nil"/>
+                <w:right w:val="nil"/>
+                <w:between w:val="nil"/>
+              </w:pBdr>
+              <w:rPr>
+                <w:b/>
+                <w:color w:val="000000"/>
+              </w:rPr>
+            </w:pPr>
+          </w:p>
+          <w:p>
+            <w:pPr>
+              <w:pBdr>
+                <w:top w:val="nil"/>
+                <w:left w:val="nil"/>
+                <w:bottom w:val="nil"/>
+                <w:right w:val="nil"/>
+                <w:between w:val="nil"/>
+              </w:pBdr>
+              <w:rPr>
+                <w:b/>
+                <w:color w:val="000000"/>
+                <w:sz w:val="21"/>
+                <w:szCs w:val="21"/>
+              </w:rPr>
+            </w:pPr>
+            <w:r>
+              <w:rPr>
+                <w:b/>
+                <w:color w:val="000000"/>
+                <w:sz w:val="21"/>
+                <w:szCs w:val="21"/>
+              </w:rPr>
+              <w:t>Accounting Personnel</w:t>
+            </w:r>
+          </w:p>
+        </w:tc>
+      </w:tr>
+      <w:tr>
+        <w:tc>
+          <w:tcPr>
+            <w:tcW w:w="2250" w:type="dxa"/>
+          </w:tcPr>
           <w:p>
             <w:pPr>
               <w:rPr>
@@ -8134,595 +7270,18 @@
             <w:r>
               <w:rPr>
                 <w:i/>
+                <w:color w:val="000000"/>
                 <w:sz w:val="18"/>
                 <w:szCs w:val="18"/>
               </w:rPr>
-              <w:t xml:space="preserve">President, </w:t>
+              <w:t xml:space="preserve">Date: </w:t>
             </w:r>
             <w:r>
               <w:rPr>
                 <w:sz w:val="18"/>
                 <w:szCs w:val="18"/>
               </w:rPr>
-              <w:t>SSC</w:t>
-            </w:r>
-          </w:p>
-        </w:tc>
-        <w:tc>
-          <w:tcPr>
-            <w:tcW w:w="1353" w:type="dxa"/>
-          </w:tcPr>
-          <w:p>
-            <w:pPr>
-              <w:pBdr>
-                <w:top w:val="nil"/>
-                <w:left w:val="nil"/>
-                <w:bottom w:val="nil"/>
-                <w:right w:val="nil"/>
-                <w:between w:val="nil"/>
-              </w:pBdr>
-              <w:rPr>
-                <w:b/>
-                <w:color w:val="000000"/>
-              </w:rPr>
-            </w:pPr>
-          </w:p>
-          <w:p>
-            <w:pPr>
-              <w:pBdr>
-                <w:top w:val="nil"/>
-                <w:left w:val="nil"/>
-                <w:bottom w:val="nil"/>
-                <w:right w:val="nil"/>
-                <w:between w:val="nil"/>
-              </w:pBdr>
-              <w:rPr>
-                <w:b/>
-                <w:color w:val="000000"/>
-              </w:rPr>
-            </w:pPr>
-          </w:p>
-          <w:p>
-            <w:pPr>
-              <w:pBdr>
-                <w:top w:val="nil"/>
-                <w:left w:val="nil"/>
-                <w:bottom w:val="nil"/>
-                <w:right w:val="nil"/>
-                <w:between w:val="nil"/>
-              </w:pBdr>
-              <w:rPr>
-                <w:b/>
-                <w:color w:val="000000"/>
-              </w:rPr>
-            </w:pPr>
-          </w:p>
-          <w:p>
-            <w:pPr>
-              <w:pBdr>
-                <w:top w:val="nil"/>
-                <w:left w:val="nil"/>
-                <w:bottom w:val="nil"/>
-                <w:right w:val="nil"/>
-                <w:between w:val="nil"/>
-              </w:pBdr>
-              <w:rPr>
-                <w:b/>
-                <w:color w:val="000000"/>
-              </w:rPr>
-            </w:pPr>
-            <w:r>
-              <w:rPr>
-                <w:b/>
-                <w:color w:val="000000"/>
-              </w:rPr>
-              <w:t>${</w:t>
-            </w:r>
-            <w:proofErr w:type="spellStart"/>
-            <w:r>
-              <w:rPr>
-                <w:b/>
-                <w:color w:val="000000"/>
-              </w:rPr>
-              <w:t>notedBy</w:t>
-            </w:r>
-            <w:proofErr w:type="spellEnd"/>
-            <w:r>
-              <w:rPr>
-                <w:b/>
-                <w:color w:val="000000"/>
-              </w:rPr>
-              <w:t xml:space="preserve">} </w:t>
-            </w:r>
-          </w:p>
-          <w:p>
-            <w:pPr>
-              <w:pBdr>
-                <w:top w:val="nil"/>
-                <w:left w:val="nil"/>
-                <w:bottom w:val="nil"/>
-                <w:right w:val="nil"/>
-                <w:between w:val="nil"/>
-              </w:pBdr>
-              <w:rPr>
-                <w:b/>
-                <w:color w:val="000000"/>
-              </w:rPr>
-            </w:pPr>
-            <w:r>
-              <w:rPr>
-                <w:b/>
-                <w:color w:val="000000"/>
-              </w:rPr>
-              <w:t>DEAN/HEAD</w:t>
-            </w:r>
-          </w:p>
-        </w:tc>
-        <w:tc>
-          <w:tcPr>
-            <w:tcW w:w="1257" w:type="dxa"/>
-          </w:tcPr>
-          <w:p>
-            <w:pPr>
-              <w:pBdr>
-                <w:top w:val="nil"/>
-                <w:left w:val="nil"/>
-                <w:bottom w:val="nil"/>
-                <w:right w:val="nil"/>
-                <w:between w:val="nil"/>
-              </w:pBdr>
-              <w:rPr>
-                <w:b/>
-                <w:color w:val="000000"/>
-              </w:rPr>
-            </w:pPr>
-          </w:p>
-          <w:p>
-            <w:pPr>
-              <w:pBdr>
-                <w:top w:val="nil"/>
-                <w:left w:val="nil"/>
-                <w:bottom w:val="nil"/>
-                <w:right w:val="nil"/>
-                <w:between w:val="nil"/>
-              </w:pBdr>
-              <w:rPr>
-                <w:b/>
-                <w:color w:val="000000"/>
-              </w:rPr>
-            </w:pPr>
-          </w:p>
-          <w:p>
-            <w:pPr>
-              <w:pBdr>
-                <w:top w:val="nil"/>
-                <w:left w:val="nil"/>
-                <w:bottom w:val="nil"/>
-                <w:right w:val="nil"/>
-                <w:between w:val="nil"/>
-              </w:pBdr>
-              <w:rPr>
-                <w:b/>
-                <w:color w:val="000000"/>
-              </w:rPr>
-            </w:pPr>
-          </w:p>
-          <w:p>
-            <w:pPr>
-              <w:pBdr>
-                <w:top w:val="nil"/>
-                <w:left w:val="nil"/>
-                <w:bottom w:val="nil"/>
-                <w:right w:val="nil"/>
-                <w:between w:val="nil"/>
-              </w:pBdr>
-              <w:rPr>
-                <w:b/>
-                <w:color w:val="000000"/>
-              </w:rPr>
-            </w:pPr>
-            <w:r>
-              <w:rPr>
-                <w:b/>
-                <w:color w:val="000000"/>
-              </w:rPr>
-              <w:t>${</w:t>
-            </w:r>
-            <w:proofErr w:type="spellStart"/>
-            <w:r>
-              <w:rPr>
-                <w:b/>
-                <w:color w:val="000000"/>
-              </w:rPr>
-              <w:t>recBy</w:t>
-            </w:r>
-            <w:proofErr w:type="spellEnd"/>
-            <w:r>
-              <w:rPr>
-                <w:b/>
-                <w:color w:val="000000"/>
-              </w:rPr>
-              <w:t>}</w:t>
-            </w:r>
-          </w:p>
-          <w:p>
-            <w:pPr>
-              <w:pBdr>
-                <w:top w:val="nil"/>
-                <w:left w:val="nil"/>
-                <w:bottom w:val="nil"/>
-                <w:right w:val="nil"/>
-                <w:between w:val="nil"/>
-              </w:pBdr>
-              <w:rPr>
-                <w:b/>
-                <w:color w:val="000000"/>
-              </w:rPr>
-            </w:pPr>
-            <w:r>
-              <w:rPr>
-                <w:b/>
-                <w:color w:val="000000"/>
-              </w:rPr>
-              <w:t>Head, OSA</w:t>
-            </w:r>
-          </w:p>
-        </w:tc>
-        <w:tc>
-          <w:tcPr>
-            <w:tcW w:w="2160" w:type="dxa"/>
-          </w:tcPr>
-          <w:p>
-            <w:pPr>
-              <w:pBdr>
-                <w:top w:val="nil"/>
-                <w:left w:val="nil"/>
-                <w:bottom w:val="nil"/>
-                <w:right w:val="nil"/>
-                <w:between w:val="nil"/>
-              </w:pBdr>
-              <w:rPr>
-                <w:b/>
-                <w:color w:val="000000"/>
-              </w:rPr>
-            </w:pPr>
-          </w:p>
-          <w:p>
-            <w:pPr>
-              <w:pBdr>
-                <w:top w:val="nil"/>
-                <w:left w:val="nil"/>
-                <w:bottom w:val="nil"/>
-                <w:right w:val="nil"/>
-                <w:between w:val="nil"/>
-              </w:pBdr>
-              <w:rPr>
-                <w:b/>
-                <w:color w:val="000000"/>
-              </w:rPr>
-            </w:pPr>
-          </w:p>
-          <w:p>
-            <w:pPr>
-              <w:pBdr>
-                <w:top w:val="nil"/>
-                <w:left w:val="nil"/>
-                <w:bottom w:val="nil"/>
-                <w:right w:val="nil"/>
-                <w:between w:val="nil"/>
-              </w:pBdr>
-              <w:rPr>
-                <w:b/>
-                <w:color w:val="000000"/>
-              </w:rPr>
-            </w:pPr>
-          </w:p>
-          <w:p>
-            <w:pPr>
-              <w:pBdr>
-                <w:top w:val="nil"/>
-                <w:left w:val="nil"/>
-                <w:bottom w:val="nil"/>
-                <w:right w:val="nil"/>
-                <w:between w:val="nil"/>
-              </w:pBdr>
-              <w:rPr>
-                <w:b/>
-                <w:color w:val="000000"/>
-              </w:rPr>
-            </w:pPr>
-            <w:r>
-              <w:rPr>
-                <w:b/>
-                <w:color w:val="000000"/>
-              </w:rPr>
-              <w:t>${</w:t>
-            </w:r>
-            <w:proofErr w:type="spellStart"/>
-            <w:r>
-              <w:rPr>
-                <w:b/>
-                <w:color w:val="000000"/>
-              </w:rPr>
-              <w:t>appBy</w:t>
-            </w:r>
-            <w:proofErr w:type="spellEnd"/>
-            <w:r>
-              <w:rPr>
-                <w:b/>
-                <w:color w:val="000000"/>
-              </w:rPr>
-              <w:t xml:space="preserve">} </w:t>
-            </w:r>
-          </w:p>
-          <w:p>
-            <w:pPr>
-              <w:pBdr>
-                <w:top w:val="nil"/>
-                <w:left w:val="nil"/>
-                <w:bottom w:val="nil"/>
-                <w:right w:val="nil"/>
-                <w:between w:val="nil"/>
-              </w:pBdr>
-              <w:rPr>
-                <w:b/>
-                <w:color w:val="000000"/>
-              </w:rPr>
-            </w:pPr>
-            <w:r>
-              <w:rPr>
-                <w:b/>
-                <w:color w:val="000000"/>
-              </w:rPr>
-              <w:t>VP-Academic Affairs</w:t>
-            </w:r>
-          </w:p>
-        </w:tc>
-        <w:tc>
-          <w:tcPr>
-            <w:tcW w:w="2520" w:type="dxa"/>
-          </w:tcPr>
-          <w:p>
-            <w:pPr>
-              <w:pBdr>
-                <w:top w:val="nil"/>
-                <w:left w:val="nil"/>
-                <w:bottom w:val="nil"/>
-                <w:right w:val="nil"/>
-                <w:between w:val="nil"/>
-              </w:pBdr>
-              <w:rPr>
-                <w:b/>
-                <w:color w:val="000000"/>
-              </w:rPr>
-            </w:pPr>
-          </w:p>
-          <w:p>
-            <w:pPr>
-              <w:pBdr>
-                <w:top w:val="nil"/>
-                <w:left w:val="nil"/>
-                <w:bottom w:val="nil"/>
-                <w:right w:val="nil"/>
-                <w:between w:val="nil"/>
-              </w:pBdr>
-              <w:rPr>
-                <w:b/>
-                <w:color w:val="000000"/>
-              </w:rPr>
-            </w:pPr>
-          </w:p>
-          <w:p>
-            <w:pPr>
-              <w:pBdr>
-                <w:top w:val="nil"/>
-                <w:left w:val="nil"/>
-                <w:bottom w:val="nil"/>
-                <w:right w:val="nil"/>
-                <w:between w:val="nil"/>
-              </w:pBdr>
-              <w:rPr>
-                <w:b/>
-                <w:color w:val="000000"/>
-              </w:rPr>
-            </w:pPr>
-          </w:p>
-          <w:p>
-            <w:pPr>
-              <w:pBdr>
-                <w:top w:val="nil"/>
-                <w:left w:val="nil"/>
-                <w:bottom w:val="nil"/>
-                <w:right w:val="nil"/>
-                <w:between w:val="nil"/>
-              </w:pBdr>
-              <w:rPr>
-                <w:b/>
-                <w:color w:val="000000"/>
-              </w:rPr>
-            </w:pPr>
-            <w:r>
-              <w:rPr>
-                <w:b/>
-                <w:color w:val="000000"/>
-              </w:rPr>
-              <w:t>${</w:t>
-            </w:r>
-            <w:proofErr w:type="spellStart"/>
-            <w:r>
-              <w:rPr>
-                <w:b/>
-                <w:color w:val="000000"/>
-              </w:rPr>
-              <w:t>relBy</w:t>
-            </w:r>
-            <w:proofErr w:type="spellEnd"/>
-            <w:r>
-              <w:rPr>
-                <w:b/>
-                <w:color w:val="000000"/>
-              </w:rPr>
-              <w:t>}</w:t>
-            </w:r>
-          </w:p>
-          <w:p>
-            <w:pPr>
-              <w:pBdr>
-                <w:top w:val="nil"/>
-                <w:left w:val="nil"/>
-                <w:bottom w:val="nil"/>
-                <w:right w:val="nil"/>
-                <w:between w:val="nil"/>
-              </w:pBdr>
-              <w:rPr>
-                <w:b/>
-                <w:color w:val="000000"/>
-              </w:rPr>
-            </w:pPr>
-            <w:r>
-              <w:rPr>
-                <w:b/>
-                <w:color w:val="000000"/>
-              </w:rPr>
-              <w:t>Executive Vice President</w:t>
-            </w:r>
-          </w:p>
-        </w:tc>
-        <w:tc>
-          <w:tcPr>
-            <w:tcW w:w="2160" w:type="dxa"/>
-          </w:tcPr>
-          <w:p>
-            <w:pPr>
-              <w:pBdr>
-                <w:top w:val="nil"/>
-                <w:left w:val="nil"/>
-                <w:bottom w:val="nil"/>
-                <w:right w:val="nil"/>
-                <w:between w:val="nil"/>
-              </w:pBdr>
-              <w:rPr>
-                <w:b/>
-                <w:color w:val="000000"/>
-              </w:rPr>
-            </w:pPr>
-          </w:p>
-          <w:p>
-            <w:pPr>
-              <w:pBdr>
-                <w:top w:val="nil"/>
-                <w:left w:val="nil"/>
-                <w:bottom w:val="nil"/>
-                <w:right w:val="nil"/>
-                <w:between w:val="nil"/>
-              </w:pBdr>
-              <w:rPr>
-                <w:b/>
-                <w:color w:val="000000"/>
-              </w:rPr>
-            </w:pPr>
-          </w:p>
-          <w:p>
-            <w:pPr>
-              <w:pBdr>
-                <w:top w:val="nil"/>
-                <w:left w:val="nil"/>
-                <w:bottom w:val="nil"/>
-                <w:right w:val="nil"/>
-                <w:between w:val="nil"/>
-              </w:pBdr>
-              <w:rPr>
-                <w:b/>
-                <w:color w:val="000000"/>
-              </w:rPr>
-            </w:pPr>
-          </w:p>
-          <w:p>
-            <w:pPr>
-              <w:pBdr>
-                <w:top w:val="nil"/>
-                <w:left w:val="nil"/>
-                <w:bottom w:val="nil"/>
-                <w:right w:val="nil"/>
-                <w:between w:val="nil"/>
-              </w:pBdr>
-              <w:rPr>
-                <w:b/>
-                <w:color w:val="000000"/>
-              </w:rPr>
-            </w:pPr>
-          </w:p>
-          <w:p>
-            <w:pPr>
-              <w:pBdr>
-                <w:top w:val="nil"/>
-                <w:left w:val="nil"/>
-                <w:bottom w:val="nil"/>
-                <w:right w:val="nil"/>
-                <w:between w:val="nil"/>
-              </w:pBdr>
-              <w:rPr>
-                <w:b/>
-                <w:color w:val="000000"/>
-                <w:sz w:val="21"/>
-                <w:szCs w:val="21"/>
-              </w:rPr>
-            </w:pPr>
-            <w:r>
-              <w:rPr>
-                <w:b/>
-                <w:color w:val="000000"/>
-                <w:sz w:val="21"/>
-                <w:szCs w:val="21"/>
-              </w:rPr>
-              <w:t>Accounting Personnel</w:t>
-            </w:r>
-          </w:p>
-        </w:tc>
-      </w:tr>
-      <w:tr>
-        <w:tc>
-          <w:tcPr>
-            <w:tcW w:w="2250" w:type="dxa"/>
-          </w:tcPr>
-          <w:p>
-            <w:pPr>
-              <w:rPr>
-                <w:sz w:val="18"/>
-                <w:szCs w:val="18"/>
-              </w:rPr>
-            </w:pPr>
-            <w:r>
-              <w:rPr>
-                <w:i/>
-                <w:color w:val="000000"/>
-                <w:sz w:val="18"/>
-                <w:szCs w:val="18"/>
-              </w:rPr>
-              <w:t xml:space="preserve">Date: </w:t>
-            </w:r>
-            <w:r>
-              <w:rPr>
-                <w:sz w:val="18"/>
-                <w:szCs w:val="18"/>
-              </w:rPr>
-              <w:t>${</w:t>
-            </w:r>
-            <w:proofErr w:type="spellStart"/>
-            <w:r>
-              <w:rPr>
-                <w:sz w:val="18"/>
-                <w:szCs w:val="18"/>
-              </w:rPr>
-              <w:t>reqDate</w:t>
-            </w:r>
-            <w:proofErr w:type="spellEnd"/>
-            <w:r>
-              <w:rPr>
-                <w:sz w:val="18"/>
-                <w:szCs w:val="18"/>
-              </w:rPr>
-              <w:t>}</w:t>
+              <w:t>${reqDate}</w:t>
             </w:r>
           </w:p>
         </w:tc>
@@ -8764,9 +7323,8 @@
                 <w:sz w:val="18"/>
                 <w:szCs w:val="18"/>
               </w:rPr>
-              <w:t>${</w:t>
-            </w:r>
-            <w:proofErr w:type="spellStart"/>
+              <w:t>${note</w:t>
+            </w:r>
             <w:r>
               <w:rPr>
                 <w:i/>
@@ -8774,7 +7332,7 @@
                 <w:sz w:val="18"/>
                 <w:szCs w:val="18"/>
               </w:rPr>
-              <w:t>note</w:t>
+              <w:t>d</w:t>
             </w:r>
             <w:r>
               <w:rPr>
@@ -8783,18 +7341,22 @@
                 <w:sz w:val="18"/>
                 <w:szCs w:val="18"/>
               </w:rPr>
-              <w:t>d</w:t>
-            </w:r>
-            <w:r>
-              <w:rPr>
-                <w:i/>
-                <w:color w:val="000000"/>
+              <w:t>Date}</w:t>
+            </w:r>
+          </w:p>
+        </w:tc>
+        <w:tc>
+          <w:tcPr>
+            <w:tcW w:w="1257" w:type="dxa"/>
+          </w:tcPr>
+          <w:p>
+            <w:pPr>
+              <w:rPr>
+                <w:i/>
                 <w:sz w:val="18"/>
                 <w:szCs w:val="18"/>
               </w:rPr>
-              <w:t>Date</w:t>
-            </w:r>
-            <w:proofErr w:type="spellEnd"/>
+            </w:pPr>
             <w:r>
               <w:rPr>
                 <w:i/>
@@ -8802,59 +7364,16 @@
                 <w:sz w:val="18"/>
                 <w:szCs w:val="18"/>
               </w:rPr>
-              <w:t>}</w:t>
-            </w:r>
-          </w:p>
-        </w:tc>
-        <w:tc>
-          <w:tcPr>
-            <w:tcW w:w="1257" w:type="dxa"/>
-          </w:tcPr>
-          <w:p>
-            <w:pPr>
-              <w:rPr>
-                <w:i/>
+              <w:t>Date:</w:t>
+            </w:r>
+            <w:r>
+              <w:rPr>
+                <w:i/>
+                <w:color w:val="000000"/>
                 <w:sz w:val="18"/>
                 <w:szCs w:val="18"/>
               </w:rPr>
-            </w:pPr>
-            <w:r>
-              <w:rPr>
-                <w:i/>
-                <w:color w:val="000000"/>
-                <w:sz w:val="18"/>
-                <w:szCs w:val="18"/>
-              </w:rPr>
-              <w:t>Date:</w:t>
-            </w:r>
-            <w:r>
-              <w:rPr>
-                <w:i/>
-                <w:color w:val="000000"/>
-                <w:sz w:val="18"/>
-                <w:szCs w:val="18"/>
-              </w:rPr>
-              <w:t xml:space="preserve"> ${</w:t>
-            </w:r>
-            <w:proofErr w:type="spellStart"/>
-            <w:r>
-              <w:rPr>
-                <w:i/>
-                <w:color w:val="000000"/>
-                <w:sz w:val="18"/>
-                <w:szCs w:val="18"/>
-              </w:rPr>
-              <w:t>notedDate</w:t>
-            </w:r>
-            <w:proofErr w:type="spellEnd"/>
-            <w:r>
-              <w:rPr>
-                <w:i/>
-                <w:color w:val="000000"/>
-                <w:sz w:val="18"/>
-                <w:szCs w:val="18"/>
-              </w:rPr>
-              <w:t>}</w:t>
+              <w:t xml:space="preserve"> ${notedDate}</w:t>
             </w:r>
           </w:p>
         </w:tc>
@@ -8904,27 +7423,7 @@
                 <w:sz w:val="18"/>
                 <w:szCs w:val="18"/>
               </w:rPr>
-              <w:t>${</w:t>
-            </w:r>
-            <w:proofErr w:type="spellStart"/>
-            <w:r>
-              <w:rPr>
-                <w:i/>
-                <w:color w:val="000000"/>
-                <w:sz w:val="18"/>
-                <w:szCs w:val="18"/>
-              </w:rPr>
-              <w:t>recDate</w:t>
-            </w:r>
-            <w:proofErr w:type="spellEnd"/>
-            <w:r>
-              <w:rPr>
-                <w:i/>
-                <w:color w:val="000000"/>
-                <w:sz w:val="18"/>
-                <w:szCs w:val="18"/>
-              </w:rPr>
-              <w:t>}</w:t>
+              <w:t>${recDate}</w:t>
             </w:r>
           </w:p>
           <w:p>
@@ -8983,51 +7482,49 @@
                 <w:sz w:val="18"/>
                 <w:szCs w:val="18"/>
               </w:rPr>
-              <w:t>${</w:t>
-            </w:r>
-            <w:proofErr w:type="spellStart"/>
-            <w:r>
-              <w:rPr>
-                <w:i/>
-                <w:color w:val="000000"/>
+              <w:t>${appDate}</w:t>
+            </w:r>
+          </w:p>
+          <w:p>
+            <w:pPr>
+              <w:rPr>
+                <w:i/>
                 <w:sz w:val="18"/>
                 <w:szCs w:val="18"/>
               </w:rPr>
-              <w:t>appDate</w:t>
-            </w:r>
-            <w:proofErr w:type="spellEnd"/>
-            <w:r>
-              <w:rPr>
-                <w:i/>
-                <w:color w:val="000000"/>
+            </w:pPr>
+          </w:p>
+        </w:tc>
+        <w:tc>
+          <w:tcPr>
+            <w:tcW w:w="2160" w:type="dxa"/>
+          </w:tcPr>
+          <w:p>
+            <w:pPr>
+              <w:rPr>
+                <w:i/>
                 <w:sz w:val="18"/>
                 <w:szCs w:val="18"/>
               </w:rPr>
-              <w:t>}</w:t>
-            </w:r>
-          </w:p>
-          <w:p>
-            <w:pPr>
-              <w:rPr>
-                <w:i/>
+            </w:pPr>
+            <w:r>
+              <w:rPr>
+                <w:i/>
+                <w:color w:val="000000"/>
                 <w:sz w:val="18"/>
                 <w:szCs w:val="18"/>
               </w:rPr>
-            </w:pPr>
-          </w:p>
-        </w:tc>
-        <w:tc>
-          <w:tcPr>
-            <w:tcW w:w="2160" w:type="dxa"/>
-          </w:tcPr>
-          <w:p>
-            <w:pPr>
-              <w:rPr>
-                <w:i/>
+              <w:t>Date:</w:t>
+            </w:r>
+            <w:r>
+              <w:rPr>
+                <w:i/>
+                <w:color w:val="000000"/>
                 <w:sz w:val="18"/>
                 <w:szCs w:val="18"/>
               </w:rPr>
-            </w:pPr>
+              <w:t xml:space="preserve"> ${</w:t>
+            </w:r>
             <w:r>
               <w:rPr>
                 <w:i/>
@@ -9035,7 +7532,7 @@
                 <w:sz w:val="18"/>
                 <w:szCs w:val="18"/>
               </w:rPr>
-              <w:t>Date:</w:t>
+              <w:t>release</w:t>
             </w:r>
             <w:r>
               <w:rPr>
@@ -9044,36 +7541,7 @@
                 <w:sz w:val="18"/>
                 <w:szCs w:val="18"/>
               </w:rPr>
-              <w:t xml:space="preserve"> ${</w:t>
-            </w:r>
-            <w:proofErr w:type="spellStart"/>
-            <w:r>
-              <w:rPr>
-                <w:i/>
-                <w:color w:val="000000"/>
-                <w:sz w:val="18"/>
-                <w:szCs w:val="18"/>
-              </w:rPr>
-              <w:t>release</w:t>
-            </w:r>
-            <w:r>
-              <w:rPr>
-                <w:i/>
-                <w:color w:val="000000"/>
-                <w:sz w:val="18"/>
-                <w:szCs w:val="18"/>
-              </w:rPr>
-              <w:t>Date</w:t>
-            </w:r>
-            <w:proofErr w:type="spellEnd"/>
-            <w:r>
-              <w:rPr>
-                <w:i/>
-                <w:color w:val="000000"/>
-                <w:sz w:val="18"/>
-                <w:szCs w:val="18"/>
-              </w:rPr>
-              <w:t>}</w:t>
+              <w:t>Date}</w:t>
             </w:r>
           </w:p>
         </w:tc>
@@ -9102,8 +7570,6 @@
       <w:r>
         <w:t xml:space="preserve">        </w:t>
       </w:r>
-      <w:proofErr w:type="spellStart"/>
-      <w:proofErr w:type="gramStart"/>
       <w:r>
         <w:rPr>
           <w:color w:val="000000"/>
@@ -9116,17 +7582,7 @@
           <w:sz w:val="20"/>
           <w:szCs w:val="20"/>
         </w:rPr>
-        <w:t>Fund</w:t>
-      </w:r>
-      <w:proofErr w:type="spellEnd"/>
-      <w:proofErr w:type="gramEnd"/>
-      <w:r>
-        <w:rPr>
-          <w:color w:val="000000"/>
-          <w:sz w:val="20"/>
-          <w:szCs w:val="20"/>
-        </w:rPr>
-        <w:t xml:space="preserve"> Release Revised Form</w:t>
+        <w:t>Fund Release Revised Form</w:t>
       </w:r>
     </w:p>
     <w:sectPr>
@@ -9714,6 +8170,7 @@
   <w:style w:type="character" w:default="1" w:styleId="DefaultParagraphFont">
     <w:name w:val="Default Paragraph Font"/>
     <w:uiPriority w:val="1"/>
+    <w:semiHidden/>
     <w:unhideWhenUsed/>
   </w:style>
   <w:style w:type="table" w:default="1" w:styleId="TableNormal">

</xml_diff>